<commit_message>
Removed images from website to make it less ugly
</commit_message>
<xml_diff>
--- a/src/media/resume.docx
+++ b/src/media/resume.docx
@@ -100,7 +100,7 @@
             <w:sz w:val="22"/>
             <w:szCs w:val="22"/>
           </w:rPr>
-          <w:t>http://www.linkedin.com/in/navie-huynh</w:t>
+          <w:t>https://www.linkedin.com/in/navie-huynh</w:t>
         </w:r>
       </w:hyperlink>
       <w:r>
@@ -119,7 +119,7 @@
             <w:sz w:val="22"/>
             <w:szCs w:val="22"/>
           </w:rPr>
-          <w:t>http://www.github.com/NavieHuynh</w:t>
+          <w:t>https://www.github.com/NavieHuynh</w:t>
         </w:r>
       </w:hyperlink>
       <w:r>
@@ -149,17 +149,41 @@
           <w:t>https://medium.com/@naviehuynh_49819</w:t>
         </w:r>
       </w:hyperlink>
+      <w:r>
+        <w:rPr>
+          <w:sz w:val="22"/>
+          <w:szCs w:val="22"/>
+        </w:rPr>
+        <w:t xml:space="preserve"> | </w:t>
+      </w:r>
+      <w:hyperlink r:id="rId8" w:history="1">
+        <w:r>
+          <w:rPr>
+            <w:rStyle w:val="Hyperlink"/>
+            <w:sz w:val="22"/>
+            <w:szCs w:val="22"/>
+          </w:rPr>
+          <w:t>https://navie.info</w:t>
+        </w:r>
+      </w:hyperlink>
+      <w:r>
+        <w:rPr>
+          <w:sz w:val="22"/>
+          <w:szCs w:val="22"/>
+        </w:rPr>
+        <w:t xml:space="preserve"> |</w:t>
+      </w:r>
     </w:p>
     <w:p>
       <w:pPr>
         <w:pStyle w:val="BodyText"/>
         <w:tabs>
-          <w:tab w:val="left" w:pos="5400"/>
-          <w:tab w:val="left" w:pos="6030"/>
+          <w:tab w:val="left" w:pos="7239"/>
+          <w:tab w:val="left" w:pos="8139"/>
         </w:tabs>
-        <w:ind w:left="160" w:right="2480" w:firstLine="0"/>
-        <w:rPr>
-          <w:spacing w:val="-1"/>
+        <w:ind w:left="158" w:right="173" w:firstLine="0"/>
+        <w:jc w:val="center"/>
+        <w:rPr>
           <w:sz w:val="22"/>
           <w:szCs w:val="22"/>
         </w:rPr>
@@ -299,7 +323,7 @@
                             </a:ln>
                             <a:extLst>
                               <a:ext uri="{909E8E84-426E-40dd-AFC4-6F175D3DCCD1}">
-                                <a14:hiddenFill xmlns:a14="http://schemas.microsoft.com/office/drawing/2010/main" xmlns:w="http://schemas.openxmlformats.org/wordprocessingml/2006/main" xmlns:w10="urn:schemas-microsoft-com:office:word" xmlns:v="urn:schemas-microsoft-com:vml" xmlns:o="urn:schemas-microsoft-com:office:office" xmlns:mv="urn:schemas-microsoft-com:mac:vml" xmlns:mo="http://schemas.microsoft.com/office/mac/office/2008/main" xmlns="">
+                                <a14:hiddenFill xmlns="" xmlns:mo="http://schemas.microsoft.com/office/mac/office/2008/main" xmlns:mv="urn:schemas-microsoft-com:mac:vml" xmlns:o="urn:schemas-microsoft-com:office:office" xmlns:v="urn:schemas-microsoft-com:vml" xmlns:w10="urn:schemas-microsoft-com:office:word" xmlns:w="http://schemas.openxmlformats.org/wordprocessingml/2006/main" xmlns:a14="http://schemas.microsoft.com/office/drawing/2010/main">
                                   <a:solidFill>
                                     <a:srgbClr val="FFFFFF"/>
                                   </a:solidFill>
@@ -441,201 +465,565 @@
     </w:p>
     <w:p>
       <w:pPr>
-        <w:pStyle w:val="BodyText"/>
+        <w:widowControl/>
         <w:numPr>
           <w:ilvl w:val="0"/>
-          <w:numId w:val="2"/>
+          <w:numId w:val="14"/>
+        </w:numPr>
+        <w:shd w:val="clear" w:color="auto" w:fill="FFFFFF"/>
+        <w:rPr>
+          <w:rFonts w:ascii="Times New Roman" w:eastAsia="Times New Roman" w:hAnsi="Times New Roman" w:cs="Times New Roman"/>
+          <w:color w:val="212529"/>
+        </w:rPr>
+      </w:pPr>
+      <w:r>
+        <w:rPr>
+          <w:rFonts w:ascii="Times New Roman" w:eastAsia="Times New Roman" w:hAnsi="Times New Roman" w:cs="Times New Roman"/>
+          <w:color w:val="212529"/>
+        </w:rPr>
+        <w:t>Subject matter expert for android mobile device management host and mobile system, including managing software deployments, configuration changes, data collection, monitoring, data generation and device upgrade management.</w:t>
+      </w:r>
+    </w:p>
+    <w:p>
+      <w:pPr>
+        <w:widowControl/>
+        <w:numPr>
+          <w:ilvl w:val="0"/>
+          <w:numId w:val="14"/>
+        </w:numPr>
+        <w:shd w:val="clear" w:color="auto" w:fill="FFFFFF"/>
+        <w:rPr>
+          <w:rFonts w:ascii="Times New Roman" w:eastAsia="Times New Roman" w:hAnsi="Times New Roman" w:cs="Times New Roman"/>
+          <w:color w:val="212529"/>
+        </w:rPr>
+      </w:pPr>
+      <w:r>
+        <w:rPr>
+          <w:rFonts w:ascii="Times New Roman" w:eastAsia="Times New Roman" w:hAnsi="Times New Roman" w:cs="Times New Roman"/>
+          <w:color w:val="212529"/>
+        </w:rPr>
+        <w:t>Automated data collection, report generating and software deployment management using custom Python modules built with requests, selenium and pandas library.</w:t>
+      </w:r>
+    </w:p>
+    <w:p>
+      <w:pPr>
+        <w:widowControl/>
+        <w:numPr>
+          <w:ilvl w:val="0"/>
+          <w:numId w:val="14"/>
+        </w:numPr>
+        <w:shd w:val="clear" w:color="auto" w:fill="FFFFFF"/>
+        <w:rPr>
+          <w:rFonts w:ascii="Times New Roman" w:eastAsia="Times New Roman" w:hAnsi="Times New Roman" w:cs="Times New Roman"/>
+          <w:color w:val="212529"/>
+        </w:rPr>
+      </w:pPr>
+      <w:r>
+        <w:rPr>
+          <w:rFonts w:ascii="Times New Roman" w:eastAsia="Times New Roman" w:hAnsi="Times New Roman" w:cs="Times New Roman"/>
+          <w:color w:val="212529"/>
+        </w:rPr>
+        <w:t>Documented python modules usage using Jupyter Notebooks, unit tests and Postman API for fast team collaberation.</w:t>
+      </w:r>
+    </w:p>
+    <w:p>
+      <w:pPr>
+        <w:widowControl/>
+        <w:numPr>
+          <w:ilvl w:val="0"/>
+          <w:numId w:val="14"/>
+        </w:numPr>
+        <w:shd w:val="clear" w:color="auto" w:fill="FFFFFF"/>
+        <w:rPr>
+          <w:rFonts w:ascii="Times New Roman" w:eastAsia="Times New Roman" w:hAnsi="Times New Roman" w:cs="Times New Roman"/>
+          <w:color w:val="212529"/>
+        </w:rPr>
+      </w:pPr>
+      <w:r>
+        <w:rPr>
+          <w:rFonts w:ascii="Times New Roman" w:eastAsia="Times New Roman" w:hAnsi="Times New Roman" w:cs="Times New Roman"/>
+          <w:color w:val="212529"/>
+        </w:rPr>
+        <w:t>Maintained mobile device management documentation and test cases for onboarding new members.</w:t>
+      </w:r>
+    </w:p>
+    <w:p>
+      <w:pPr>
+        <w:widowControl/>
+        <w:numPr>
+          <w:ilvl w:val="0"/>
+          <w:numId w:val="14"/>
+        </w:numPr>
+        <w:shd w:val="clear" w:color="auto" w:fill="FFFFFF"/>
+        <w:rPr>
+          <w:rFonts w:ascii="Times New Roman" w:eastAsia="Times New Roman" w:hAnsi="Times New Roman" w:cs="Times New Roman"/>
+          <w:color w:val="212529"/>
+        </w:rPr>
+      </w:pPr>
+      <w:r>
+        <w:rPr>
+          <w:rFonts w:ascii="Times New Roman" w:eastAsia="Times New Roman" w:hAnsi="Times New Roman" w:cs="Times New Roman"/>
+          <w:color w:val="212529"/>
+        </w:rPr>
+        <w:t>Troubleshoot software upgrade related issues and other device issues via device application and os logs</w:t>
+      </w:r>
+    </w:p>
+    <w:p>
+      <w:pPr>
+        <w:widowControl/>
+        <w:numPr>
+          <w:ilvl w:val="0"/>
+          <w:numId w:val="14"/>
+        </w:numPr>
+        <w:shd w:val="clear" w:color="auto" w:fill="FFFFFF"/>
+        <w:rPr>
+          <w:rFonts w:ascii="Times New Roman" w:eastAsia="Times New Roman" w:hAnsi="Times New Roman" w:cs="Times New Roman"/>
+          <w:color w:val="212529"/>
+        </w:rPr>
+      </w:pPr>
+      <w:r>
+        <w:rPr>
+          <w:rFonts w:ascii="Times New Roman" w:eastAsia="Times New Roman" w:hAnsi="Times New Roman" w:cs="Times New Roman"/>
+          <w:color w:val="212529"/>
+        </w:rPr>
+        <w:t>Execute manual test cases for various SDLC stages, including unit, smoke, sanity, regression, integration etc.</w:t>
+      </w:r>
+    </w:p>
+    <w:p>
+      <w:pPr>
+        <w:widowControl/>
+        <w:shd w:val="clear" w:color="auto" w:fill="FFFFFF"/>
+        <w:ind w:left="720"/>
+        <w:rPr>
+          <w:rFonts w:ascii="Times New Roman" w:eastAsia="Times New Roman" w:hAnsi="Times New Roman" w:cs="Times New Roman"/>
+          <w:color w:val="212529"/>
+        </w:rPr>
+      </w:pPr>
+    </w:p>
+    <w:p>
+      <w:pPr>
+        <w:pStyle w:val="Heading1"/>
+        <w:rPr>
+          <w:b w:val="0"/>
+          <w:bCs w:val="0"/>
+          <w:sz w:val="22"/>
+          <w:szCs w:val="22"/>
+        </w:rPr>
+      </w:pPr>
+      <w:r>
+        <w:rPr>
+          <w:spacing w:val="-1"/>
+          <w:sz w:val="22"/>
+          <w:szCs w:val="22"/>
+        </w:rPr>
+        <w:t>PERSONAL P</w:t>
+      </w:r>
+      <w:r>
+        <w:rPr>
+          <w:spacing w:val="-1"/>
+          <w:sz w:val="22"/>
+          <w:szCs w:val="22"/>
+        </w:rPr>
+        <w:t>ROJECT</w:t>
+      </w:r>
+      <w:r>
+        <w:rPr>
+          <w:spacing w:val="-1"/>
+          <w:sz w:val="22"/>
+          <w:szCs w:val="22"/>
+        </w:rPr>
+        <w:t xml:space="preserve">S </w:t>
+      </w:r>
+    </w:p>
+    <w:p>
+      <w:pPr>
+        <w:spacing w:line="30" w:lineRule="atLeast"/>
+        <w:ind w:left="114"/>
+        <w:rPr>
+          <w:rFonts w:ascii="Times New Roman" w:eastAsia="Times New Roman" w:hAnsi="Times New Roman" w:cs="Times New Roman"/>
+        </w:rPr>
+      </w:pPr>
+      <w:r>
+        <w:rPr>
+          <w:rFonts w:ascii="Times New Roman" w:eastAsia="Times New Roman" w:hAnsi="Times New Roman" w:cs="Times New Roman"/>
+          <w:noProof/>
+        </w:rPr>
+        <mc:AlternateContent>
+          <mc:Choice Requires="wpg">
+            <w:drawing>
+              <wp:inline distT="0" distB="0" distL="0" distR="0" wp14:anchorId="699FA0B2" wp14:editId="2BE4C59A">
+                <wp:extent cx="6002020" cy="20320"/>
+                <wp:effectExtent l="0" t="0" r="5080" b="5080"/>
+                <wp:docPr id="16" name="Group 8"/>
+                <wp:cNvGraphicFramePr>
+                  <a:graphicFrameLocks xmlns:a="http://schemas.openxmlformats.org/drawingml/2006/main"/>
+                </wp:cNvGraphicFramePr>
+                <a:graphic xmlns:a="http://schemas.openxmlformats.org/drawingml/2006/main">
+                  <a:graphicData uri="http://schemas.microsoft.com/office/word/2010/wordprocessingGroup">
+                    <wpg:wgp>
+                      <wpg:cNvGrpSpPr>
+                        <a:grpSpLocks/>
+                      </wpg:cNvGrpSpPr>
+                      <wpg:grpSpPr bwMode="auto">
+                        <a:xfrm>
+                          <a:off x="0" y="0"/>
+                          <a:ext cx="6002020" cy="20320"/>
+                          <a:chOff x="0" y="0"/>
+                          <a:chExt cx="9452" cy="32"/>
+                        </a:xfrm>
+                      </wpg:grpSpPr>
+                      <wpg:grpSp>
+                        <wpg:cNvPr id="17" name="Group 9"/>
+                        <wpg:cNvGrpSpPr>
+                          <a:grpSpLocks/>
+                        </wpg:cNvGrpSpPr>
+                        <wpg:grpSpPr bwMode="auto">
+                          <a:xfrm>
+                            <a:off x="16" y="16"/>
+                            <a:ext cx="9420" cy="2"/>
+                            <a:chOff x="16" y="16"/>
+                            <a:chExt cx="9420" cy="2"/>
+                          </a:xfrm>
+                        </wpg:grpSpPr>
+                        <wps:wsp>
+                          <wps:cNvPr id="18" name="Freeform 10"/>
+                          <wps:cNvSpPr>
+                            <a:spLocks/>
+                          </wps:cNvSpPr>
+                          <wps:spPr bwMode="auto">
+                            <a:xfrm>
+                              <a:off x="16" y="16"/>
+                              <a:ext cx="9420" cy="2"/>
+                            </a:xfrm>
+                            <a:custGeom>
+                              <a:avLst/>
+                              <a:gdLst>
+                                <a:gd name="T0" fmla="+- 0 16 16"/>
+                                <a:gd name="T1" fmla="*/ T0 w 9420"/>
+                                <a:gd name="T2" fmla="+- 0 9436 16"/>
+                                <a:gd name="T3" fmla="*/ T2 w 9420"/>
+                              </a:gdLst>
+                              <a:ahLst/>
+                              <a:cxnLst>
+                                <a:cxn ang="0">
+                                  <a:pos x="T1" y="0"/>
+                                </a:cxn>
+                                <a:cxn ang="0">
+                                  <a:pos x="T3" y="0"/>
+                                </a:cxn>
+                              </a:cxnLst>
+                              <a:rect l="0" t="0" r="r" b="b"/>
+                              <a:pathLst>
+                                <a:path w="9420">
+                                  <a:moveTo>
+                                    <a:pt x="0" y="0"/>
+                                  </a:moveTo>
+                                  <a:lnTo>
+                                    <a:pt x="9420" y="0"/>
+                                  </a:lnTo>
+                                </a:path>
+                              </a:pathLst>
+                            </a:custGeom>
+                            <a:noFill/>
+                            <a:ln w="20320">
+                              <a:solidFill>
+                                <a:srgbClr val="000000"/>
+                              </a:solidFill>
+                              <a:round/>
+                              <a:headEnd/>
+                              <a:tailEnd/>
+                            </a:ln>
+                            <a:extLst>
+                              <a:ext uri="{909E8E84-426E-40dd-AFC4-6F175D3DCCD1}">
+                                <a14:hiddenFill xmlns="" xmlns:mo="http://schemas.microsoft.com/office/mac/office/2008/main" xmlns:mv="urn:schemas-microsoft-com:mac:vml" xmlns:o="urn:schemas-microsoft-com:office:office" xmlns:v="urn:schemas-microsoft-com:vml" xmlns:w10="urn:schemas-microsoft-com:office:word" xmlns:w="http://schemas.openxmlformats.org/wordprocessingml/2006/main" xmlns:a14="http://schemas.microsoft.com/office/drawing/2010/main">
+                                  <a:solidFill>
+                                    <a:srgbClr val="FFFFFF"/>
+                                  </a:solidFill>
+                                </a14:hiddenFill>
+                              </a:ext>
+                            </a:extLst>
+                          </wps:spPr>
+                          <wps:bodyPr rot="0" vert="horz" wrap="square" lIns="91440" tIns="45720" rIns="91440" bIns="45720" anchor="t" anchorCtr="0" upright="1">
+                            <a:noAutofit/>
+                          </wps:bodyPr>
+                        </wps:wsp>
+                      </wpg:grpSp>
+                    </wpg:wgp>
+                  </a:graphicData>
+                </a:graphic>
+              </wp:inline>
+            </w:drawing>
+          </mc:Choice>
+          <mc:Fallback>
+            <w:pict>
+              <v:group w14:anchorId="2B753C2A" id="Group 8" o:spid="_x0000_s1026" style="width:472.6pt;height:1.6pt;mso-position-horizontal-relative:char;mso-position-vertical-relative:line" coordsize="9452,32" o:gfxdata="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">
+                <v:group id="Group 9" o:spid="_x0000_s1027" style="position:absolute;left:16;top:16;width:9420;height:2" coordorigin="16,16" coordsize="9420,2" o:gfxdata="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">
+                  <v:shape id="Freeform 10" o:spid="_x0000_s1028" style="position:absolute;left:16;top:16;width:9420;height:2;visibility:visible;mso-wrap-style:square;v-text-anchor:top" coordsize="9420,2" o:gfxdata="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" path="m,l9420,e" filled="f" strokeweight="1.6pt">
+                    <v:path arrowok="t" o:connecttype="custom" o:connectlocs="0,0;9420,0" o:connectangles="0,0"/>
+                  </v:shape>
+                </v:group>
+                <w10:anchorlock/>
+              </v:group>
+            </w:pict>
+          </mc:Fallback>
+        </mc:AlternateContent>
+      </w:r>
+    </w:p>
+    <w:p>
+      <w:pPr>
+        <w:spacing w:line="30" w:lineRule="atLeast"/>
+        <w:ind w:left="114" w:firstLine="45"/>
+        <w:rPr>
+          <w:rFonts w:ascii="Times New Roman" w:eastAsia="Times New Roman" w:hAnsi="Times New Roman" w:cs="Times New Roman"/>
+          <w:b/>
+          <w:bCs/>
+          <w:spacing w:val="-1"/>
+        </w:rPr>
+      </w:pPr>
+      <w:r>
+        <w:rPr>
+          <w:rFonts w:ascii="Times New Roman" w:eastAsia="Times New Roman" w:hAnsi="Times New Roman" w:cs="Times New Roman"/>
+          <w:b/>
+          <w:bCs/>
+          <w:spacing w:val="-1"/>
+        </w:rPr>
+        <w:t>Portfolio Website</w:t>
+      </w:r>
+    </w:p>
+    <w:p>
+      <w:pPr>
+        <w:spacing w:line="30" w:lineRule="atLeast"/>
+        <w:ind w:left="114" w:firstLine="45"/>
+        <w:rPr>
+          <w:rStyle w:val="Hyperlink"/>
+          <w:rFonts w:ascii="Times New Roman" w:eastAsia="Times New Roman" w:hAnsi="Times New Roman" w:cs="Times New Roman"/>
+          <w:spacing w:val="-1"/>
+        </w:rPr>
+      </w:pPr>
+      <w:hyperlink r:id="rId9" w:history="1">
+        <w:r>
+          <w:rPr>
+            <w:rStyle w:val="Hyperlink"/>
+            <w:rFonts w:ascii="Times New Roman" w:eastAsia="Times New Roman" w:hAnsi="Times New Roman" w:cs="Times New Roman"/>
+            <w:spacing w:val="-1"/>
+          </w:rPr>
+          <w:t>https://navie.info</w:t>
+        </w:r>
+      </w:hyperlink>
+    </w:p>
+    <w:p>
+      <w:pPr>
+        <w:pStyle w:val="ListParagraph"/>
+        <w:numPr>
+          <w:ilvl w:val="0"/>
+          <w:numId w:val="15"/>
+        </w:numPr>
+        <w:spacing w:line="30" w:lineRule="atLeast"/>
+        <w:rPr>
+          <w:rFonts w:ascii="Times New Roman" w:eastAsia="Times New Roman" w:hAnsi="Times New Roman" w:cs="Times New Roman"/>
+          <w:spacing w:val="-1"/>
+        </w:rPr>
+      </w:pPr>
+      <w:r>
+        <w:rPr>
+          <w:rFonts w:ascii="Times New Roman" w:eastAsia="Times New Roman" w:hAnsi="Times New Roman" w:cs="Times New Roman"/>
+          <w:spacing w:val="-1"/>
+        </w:rPr>
+        <w:t>Static resume website built on React with AWS Amplify for CI/CD</w:t>
+      </w:r>
+    </w:p>
+    <w:p>
+      <w:pPr>
+        <w:pStyle w:val="ListParagraph"/>
+        <w:numPr>
+          <w:ilvl w:val="0"/>
+          <w:numId w:val="15"/>
+        </w:numPr>
+        <w:spacing w:line="30" w:lineRule="atLeast"/>
+        <w:rPr>
+          <w:rFonts w:ascii="Times New Roman" w:eastAsia="Times New Roman" w:hAnsi="Times New Roman" w:cs="Times New Roman"/>
+          <w:spacing w:val="-1"/>
+        </w:rPr>
+      </w:pPr>
+      <w:r>
+        <w:rPr>
+          <w:rFonts w:ascii="Times New Roman" w:eastAsia="Times New Roman" w:hAnsi="Times New Roman" w:cs="Times New Roman"/>
+          <w:spacing w:val="-1"/>
+        </w:rPr>
+        <w:t>Route53 for DNS Registration</w:t>
+      </w:r>
+      <w:r>
+        <w:rPr>
+          <w:rFonts w:ascii="Times New Roman" w:eastAsia="Times New Roman" w:hAnsi="Times New Roman" w:cs="Times New Roman"/>
+          <w:spacing w:val="-1"/>
+        </w:rPr>
+        <w:t>, Github used for source control</w:t>
+      </w:r>
+    </w:p>
+    <w:p>
+      <w:pPr>
+        <w:pStyle w:val="ListParagraph"/>
+        <w:numPr>
+          <w:ilvl w:val="0"/>
+          <w:numId w:val="15"/>
+        </w:numPr>
+        <w:spacing w:line="30" w:lineRule="atLeast"/>
+        <w:rPr>
+          <w:rFonts w:ascii="Times New Roman" w:eastAsia="Times New Roman" w:hAnsi="Times New Roman" w:cs="Times New Roman"/>
+          <w:spacing w:val="-1"/>
+        </w:rPr>
+      </w:pPr>
+      <w:r>
+        <w:rPr>
+          <w:rFonts w:ascii="Times New Roman" w:eastAsia="Times New Roman" w:hAnsi="Times New Roman" w:cs="Times New Roman"/>
+          <w:spacing w:val="-1"/>
+        </w:rPr>
+        <w:t xml:space="preserve">Original Architecture used Route53, S3, CloudFront and CodePipeline </w:t>
+      </w:r>
+    </w:p>
+    <w:p>
+      <w:pPr>
+        <w:tabs>
+          <w:tab w:val="left" w:pos="6639"/>
+        </w:tabs>
+        <w:ind w:left="159"/>
+        <w:rPr>
+          <w:rFonts w:ascii="Times New Roman" w:eastAsia="Times New Roman" w:hAnsi="Times New Roman" w:cs="Times New Roman"/>
+          <w:b/>
+          <w:bCs/>
+          <w:spacing w:val="-1"/>
+        </w:rPr>
+      </w:pPr>
+      <w:r>
+        <w:rPr>
+          <w:rFonts w:ascii="Times New Roman" w:eastAsia="Times New Roman" w:hAnsi="Times New Roman" w:cs="Times New Roman"/>
+          <w:b/>
+          <w:bCs/>
+          <w:spacing w:val="-1"/>
+        </w:rPr>
+        <w:t xml:space="preserve">IBM Data Science Capstone Project </w:t>
+      </w:r>
+      <w:r>
+        <w:rPr>
+          <w:rFonts w:ascii="Times New Roman" w:eastAsia="Times New Roman" w:hAnsi="Times New Roman" w:cs="Times New Roman"/>
+          <w:b/>
+          <w:bCs/>
+          <w:spacing w:val="-1"/>
+        </w:rPr>
+        <w:tab/>
+      </w:r>
+    </w:p>
+    <w:p>
+      <w:pPr>
+        <w:tabs>
+          <w:tab w:val="left" w:pos="6639"/>
+        </w:tabs>
+        <w:ind w:left="159"/>
+        <w:rPr>
+          <w:rFonts w:ascii="Times New Roman" w:eastAsia="Times New Roman" w:hAnsi="Times New Roman" w:cs="Times New Roman"/>
+          <w:b/>
+          <w:bCs/>
+          <w:spacing w:val="-1"/>
+        </w:rPr>
+      </w:pPr>
+      <w:hyperlink r:id="rId10" w:history="1">
+        <w:r>
+          <w:rPr>
+            <w:rStyle w:val="Hyperlink"/>
+          </w:rPr>
+          <w:t>https://github.com/NavieHuynh/Coursera_Capstone/blob/master/DallasMarketAnalysis.ipynb</w:t>
+        </w:r>
+      </w:hyperlink>
+    </w:p>
+    <w:p>
+      <w:pPr>
+        <w:pStyle w:val="ListParagraph"/>
+        <w:numPr>
+          <w:ilvl w:val="0"/>
+          <w:numId w:val="11"/>
         </w:numPr>
         <w:tabs>
-          <w:tab w:val="left" w:pos="880"/>
+          <w:tab w:val="left" w:pos="6639"/>
         </w:tabs>
-        <w:spacing w:line="293" w:lineRule="exact"/>
-        <w:rPr>
-          <w:rFonts w:cs="Times New Roman"/>
-          <w:bCs/>
-          <w:spacing w:val="-1"/>
-          <w:sz w:val="22"/>
-          <w:szCs w:val="22"/>
-        </w:rPr>
-      </w:pPr>
-      <w:r>
-        <w:rPr>
-          <w:rFonts w:cs="Times New Roman"/>
-          <w:bCs/>
-          <w:spacing w:val="-1"/>
-          <w:sz w:val="22"/>
-          <w:szCs w:val="22"/>
-        </w:rPr>
-        <w:t xml:space="preserve">Subject matter expert </w:t>
-      </w:r>
-      <w:r>
-        <w:rPr>
-          <w:rFonts w:cs="Times New Roman"/>
-          <w:bCs/>
-          <w:spacing w:val="-1"/>
-          <w:sz w:val="22"/>
-          <w:szCs w:val="22"/>
-        </w:rPr>
-        <w:t xml:space="preserve">of mobile device management host software </w:t>
-      </w:r>
-      <w:r>
-        <w:rPr>
-          <w:rFonts w:cs="Times New Roman"/>
-          <w:bCs/>
-          <w:spacing w:val="-1"/>
-          <w:sz w:val="22"/>
-          <w:szCs w:val="22"/>
-        </w:rPr>
-        <w:t>on host and mobile devices</w:t>
-      </w:r>
-    </w:p>
-    <w:p>
-      <w:pPr>
-        <w:pStyle w:val="BodyText"/>
+        <w:rPr>
+          <w:rFonts w:ascii="Times New Roman" w:eastAsia="Times New Roman" w:hAnsi="Times New Roman" w:cs="Times New Roman"/>
+          <w:b/>
+          <w:bCs/>
+          <w:spacing w:val="-1"/>
+        </w:rPr>
+      </w:pPr>
+      <w:r>
+        <w:rPr>
+          <w:rFonts w:ascii="Times New Roman" w:eastAsia="Times New Roman" w:hAnsi="Times New Roman" w:cs="Times New Roman"/>
+          <w:spacing w:val="-1"/>
+        </w:rPr>
+        <w:t>Project outcome was to detect commonalities in shopping venues in the Dallas/Fort Worth region using FourSquare API</w:t>
+      </w:r>
+    </w:p>
+    <w:p>
+      <w:pPr>
+        <w:pStyle w:val="ListParagraph"/>
         <w:numPr>
           <w:ilvl w:val="0"/>
-          <w:numId w:val="2"/>
+          <w:numId w:val="11"/>
         </w:numPr>
         <w:tabs>
-          <w:tab w:val="left" w:pos="880"/>
+          <w:tab w:val="left" w:pos="6639"/>
         </w:tabs>
-        <w:spacing w:line="293" w:lineRule="exact"/>
-        <w:rPr>
-          <w:rFonts w:cs="Times New Roman"/>
-          <w:bCs/>
-          <w:spacing w:val="-1"/>
-          <w:sz w:val="22"/>
-          <w:szCs w:val="22"/>
-        </w:rPr>
-      </w:pPr>
-      <w:r>
-        <w:rPr>
-          <w:rFonts w:cs="Times New Roman"/>
-          <w:bCs/>
-          <w:spacing w:val="-1"/>
-          <w:sz w:val="22"/>
-          <w:szCs w:val="22"/>
-        </w:rPr>
-        <w:t>Perform root cause analysis to identify customer impacting defects using device logs</w:t>
-      </w:r>
-    </w:p>
-    <w:p>
-      <w:pPr>
-        <w:pStyle w:val="BodyText"/>
+        <w:rPr>
+          <w:rFonts w:ascii="Times New Roman" w:eastAsia="Times New Roman" w:hAnsi="Times New Roman" w:cs="Times New Roman"/>
+          <w:b/>
+          <w:bCs/>
+          <w:spacing w:val="-1"/>
+        </w:rPr>
+      </w:pPr>
+      <w:r>
+        <w:rPr>
+          <w:rFonts w:ascii="Times New Roman" w:eastAsia="Times New Roman" w:hAnsi="Times New Roman" w:cs="Times New Roman"/>
+          <w:spacing w:val="-1"/>
+        </w:rPr>
+        <w:t>Data Collection from zipcodes.com for geolocations, Wikipedia for region separations and foursquare for venue data</w:t>
+      </w:r>
+    </w:p>
+    <w:p>
+      <w:pPr>
+        <w:pStyle w:val="ListParagraph"/>
         <w:numPr>
           <w:ilvl w:val="0"/>
-          <w:numId w:val="2"/>
+          <w:numId w:val="11"/>
         </w:numPr>
         <w:tabs>
-          <w:tab w:val="left" w:pos="880"/>
+          <w:tab w:val="left" w:pos="6639"/>
         </w:tabs>
-        <w:spacing w:line="293" w:lineRule="exact"/>
-        <w:rPr>
-          <w:rFonts w:cs="Times New Roman"/>
-          <w:bCs/>
-          <w:spacing w:val="-1"/>
-          <w:sz w:val="22"/>
-          <w:szCs w:val="22"/>
-        </w:rPr>
-      </w:pPr>
-      <w:r>
-        <w:rPr>
-          <w:rFonts w:cs="Times New Roman"/>
-          <w:bCs/>
-          <w:spacing w:val="-1"/>
-          <w:sz w:val="22"/>
-          <w:szCs w:val="22"/>
-        </w:rPr>
-        <w:t>Develop Python modules using Postman for mapping to mobile device management server API calls for automated workflows</w:t>
-      </w:r>
-    </w:p>
-    <w:p>
-      <w:pPr>
-        <w:pStyle w:val="BodyText"/>
-        <w:numPr>
-          <w:ilvl w:val="0"/>
-          <w:numId w:val="2"/>
-        </w:numPr>
+        <w:rPr>
+          <w:rFonts w:ascii="Times New Roman" w:eastAsia="Times New Roman" w:hAnsi="Times New Roman" w:cs="Times New Roman"/>
+          <w:b/>
+          <w:bCs/>
+          <w:spacing w:val="-1"/>
+        </w:rPr>
+      </w:pPr>
+      <w:r>
+        <w:rPr>
+          <w:rFonts w:ascii="Times New Roman" w:eastAsia="Times New Roman" w:hAnsi="Times New Roman" w:cs="Times New Roman"/>
+          <w:spacing w:val="-1"/>
+        </w:rPr>
+        <w:t xml:space="preserve">Apply KMeans clustering to identify similarities between different Dallas Counties based on the different venues to identify popular businesses in Dallas. </w:t>
+      </w:r>
+    </w:p>
+    <w:p>
+      <w:pPr>
+        <w:pStyle w:val="ListParagraph"/>
         <w:tabs>
-          <w:tab w:val="left" w:pos="880"/>
+          <w:tab w:val="left" w:pos="6639"/>
         </w:tabs>
-        <w:spacing w:line="293" w:lineRule="exact"/>
-        <w:rPr>
-          <w:rFonts w:cs="Times New Roman"/>
-          <w:bCs/>
-          <w:spacing w:val="-1"/>
-          <w:sz w:val="22"/>
-          <w:szCs w:val="22"/>
-        </w:rPr>
-      </w:pPr>
-      <w:r>
-        <w:rPr>
-          <w:rFonts w:cs="Times New Roman"/>
-          <w:bCs/>
-          <w:spacing w:val="-1"/>
-          <w:sz w:val="22"/>
-          <w:szCs w:val="22"/>
-        </w:rPr>
-        <w:t xml:space="preserve">Document </w:t>
-      </w:r>
-      <w:r>
-        <w:rPr>
-          <w:rFonts w:cs="Times New Roman"/>
-          <w:bCs/>
-          <w:spacing w:val="-1"/>
-          <w:sz w:val="22"/>
-          <w:szCs w:val="22"/>
-        </w:rPr>
-        <w:t xml:space="preserve">mobile device management features and use cases for new member onboarding </w:t>
-      </w:r>
-    </w:p>
-    <w:p>
-      <w:pPr>
-        <w:pStyle w:val="BodyText"/>
-        <w:numPr>
-          <w:ilvl w:val="0"/>
-          <w:numId w:val="2"/>
-        </w:numPr>
-        <w:tabs>
-          <w:tab w:val="left" w:pos="880"/>
-        </w:tabs>
-        <w:spacing w:line="293" w:lineRule="exact"/>
-        <w:rPr>
-          <w:rFonts w:cs="Times New Roman"/>
-          <w:bCs/>
-          <w:spacing w:val="-1"/>
-        </w:rPr>
-      </w:pPr>
-      <w:r>
-        <w:rPr>
-          <w:rFonts w:cs="Times New Roman"/>
-          <w:bCs/>
-          <w:spacing w:val="-1"/>
-          <w:sz w:val="22"/>
-          <w:szCs w:val="22"/>
-        </w:rPr>
-        <w:t xml:space="preserve">Execute test cases </w:t>
-      </w:r>
-      <w:r>
-        <w:rPr>
-          <w:rFonts w:cs="Times New Roman"/>
-          <w:bCs/>
-          <w:spacing w:val="-1"/>
-          <w:sz w:val="22"/>
-          <w:szCs w:val="22"/>
-        </w:rPr>
-        <w:t>in SDLC test cycles</w:t>
-      </w:r>
-      <w:r>
-        <w:rPr>
-          <w:rFonts w:cs="Times New Roman"/>
-          <w:bCs/>
-          <w:spacing w:val="-1"/>
-          <w:sz w:val="22"/>
-          <w:szCs w:val="22"/>
-        </w:rPr>
-        <w:t xml:space="preserve">, including Regression testing, Sanity testing, End to end system testing, Smoke testing and system integration testing. </w:t>
-      </w:r>
+        <w:ind w:left="879"/>
+        <w:rPr>
+          <w:rFonts w:ascii="Times New Roman" w:eastAsia="Times New Roman" w:hAnsi="Times New Roman" w:cs="Times New Roman"/>
+          <w:b/>
+          <w:bCs/>
+          <w:spacing w:val="-1"/>
+        </w:rPr>
+      </w:pPr>
     </w:p>
     <w:p>
       <w:pPr>
@@ -774,7 +1162,7 @@
                             </a:ln>
                             <a:extLst>
                               <a:ext uri="{909E8E84-426E-40dd-AFC4-6F175D3DCCD1}">
-                                <a14:hiddenFill xmlns:a14="http://schemas.microsoft.com/office/drawing/2010/main" xmlns:w="http://schemas.openxmlformats.org/wordprocessingml/2006/main" xmlns:w10="urn:schemas-microsoft-com:office:word" xmlns:v="urn:schemas-microsoft-com:vml" xmlns:o="urn:schemas-microsoft-com:office:office" xmlns:mv="urn:schemas-microsoft-com:mac:vml" xmlns:mo="http://schemas.microsoft.com/office/mac/office/2008/main" xmlns="">
+                                <a14:hiddenFill xmlns="" xmlns:mo="http://schemas.microsoft.com/office/mac/office/2008/main" xmlns:mv="urn:schemas-microsoft-com:mac:vml" xmlns:o="urn:schemas-microsoft-com:office:office" xmlns:v="urn:schemas-microsoft-com:vml" xmlns:w10="urn:schemas-microsoft-com:office:word" xmlns:w="http://schemas.openxmlformats.org/wordprocessingml/2006/main" xmlns:a14="http://schemas.microsoft.com/office/drawing/2010/main">
                                   <a:solidFill>
                                     <a:srgbClr val="FFFFFF"/>
                                   </a:solidFill>
@@ -824,7 +1212,15 @@
           <w:b/>
           <w:spacing w:val="-1"/>
         </w:rPr>
-        <w:t>AWS Certified Solutions Architect Associate</w:t>
+        <w:t xml:space="preserve">AWS Certified </w:t>
+      </w:r>
+      <w:r>
+        <w:rPr>
+          <w:rFonts w:ascii="Times New Roman" w:hAnsi="Times New Roman"/>
+          <w:b/>
+          <w:spacing w:val="-1"/>
+        </w:rPr>
+        <w:t>Sysops Administrator Associate</w:t>
       </w:r>
       <w:r>
         <w:rPr>
@@ -853,26 +1249,34 @@
       <w:r>
         <w:rPr>
           <w:rFonts w:ascii="Times New Roman" w:hAnsi="Times New Roman"/>
-          <w:b/>
-          <w:spacing w:val="-1"/>
-        </w:rPr>
-        <w:tab/>
-      </w:r>
-      <w:r>
-        <w:rPr>
-          <w:rFonts w:ascii="Times New Roman" w:hAnsi="Times New Roman"/>
-          <w:b/>
-          <w:spacing w:val="-1"/>
-        </w:rPr>
-        <w:tab/>
-      </w:r>
-      <w:r>
-        <w:rPr>
-          <w:rFonts w:ascii="Times New Roman" w:hAnsi="Times New Roman"/>
-          <w:bCs/>
-          <w:spacing w:val="-1"/>
-        </w:rPr>
-        <w:t>March 2020 – July 2023</w:t>
+          <w:bCs/>
+          <w:spacing w:val="-1"/>
+        </w:rPr>
+        <w:t>September</w:t>
+      </w:r>
+      <w:r>
+        <w:rPr>
+          <w:rFonts w:ascii="Times New Roman" w:hAnsi="Times New Roman"/>
+          <w:bCs/>
+          <w:spacing w:val="-1"/>
+        </w:rPr>
+        <w:t xml:space="preserve"> 2020 – </w:t>
+      </w:r>
+      <w:r>
+        <w:rPr>
+          <w:rFonts w:ascii="Times New Roman" w:hAnsi="Times New Roman"/>
+          <w:bCs/>
+          <w:spacing w:val="-1"/>
+        </w:rPr>
+        <w:t>September</w:t>
+      </w:r>
+      <w:r>
+        <w:rPr>
+          <w:rFonts w:ascii="Times New Roman" w:hAnsi="Times New Roman"/>
+          <w:bCs/>
+          <w:spacing w:val="-1"/>
+        </w:rPr>
+        <w:t xml:space="preserve"> 2023</w:t>
       </w:r>
     </w:p>
     <w:p>
@@ -898,7 +1302,7 @@
         <w:t xml:space="preserve"> </w:t>
       </w:r>
       <w:r>
-        <w:t>D1NEW5N2NJBQ1PCJ</w:t>
+        <w:t>2Q40WQ4L1FR116GH</w:t>
       </w:r>
     </w:p>
     <w:p>
@@ -916,7 +1320,7 @@
         </w:rPr>
         <w:t xml:space="preserve">Validation URL: </w:t>
       </w:r>
-      <w:hyperlink r:id="rId8" w:history="1">
+      <w:hyperlink r:id="rId11" w:history="1">
         <w:r>
           <w:rPr>
             <w:rStyle w:val="Hyperlink"/>
@@ -924,9 +1328,6 @@
           <w:t>http://aws.amazon.com/verification</w:t>
         </w:r>
       </w:hyperlink>
-      <w:r>
-        <w:t xml:space="preserve"> </w:t>
-      </w:r>
     </w:p>
     <w:p>
       <w:pPr>
@@ -934,128 +1335,105 @@
         <w:ind w:left="160"/>
         <w:rPr>
           <w:rFonts w:ascii="Times New Roman" w:hAnsi="Times New Roman"/>
-          <w:b/>
-          <w:spacing w:val="-1"/>
-        </w:rPr>
-      </w:pPr>
+          <w:bCs/>
+          <w:spacing w:val="-1"/>
+        </w:rPr>
+      </w:pPr>
+      <w:r>
+        <w:rPr>
+          <w:rFonts w:ascii="Times New Roman" w:hAnsi="Times New Roman"/>
+          <w:b/>
+          <w:spacing w:val="-1"/>
+        </w:rPr>
+        <w:t>AWS Certified Solutions Architect Associate</w:t>
+      </w:r>
+      <w:r>
+        <w:rPr>
+          <w:rFonts w:ascii="Times New Roman" w:hAnsi="Times New Roman"/>
+          <w:b/>
+          <w:spacing w:val="-1"/>
+        </w:rPr>
+        <w:tab/>
+      </w:r>
+      <w:r>
+        <w:rPr>
+          <w:rFonts w:ascii="Times New Roman" w:hAnsi="Times New Roman"/>
+          <w:b/>
+          <w:spacing w:val="-1"/>
+        </w:rPr>
+        <w:tab/>
+      </w:r>
+      <w:r>
+        <w:rPr>
+          <w:rFonts w:ascii="Times New Roman" w:hAnsi="Times New Roman"/>
+          <w:b/>
+          <w:spacing w:val="-1"/>
+        </w:rPr>
+        <w:tab/>
+      </w:r>
+      <w:r>
+        <w:rPr>
+          <w:rFonts w:ascii="Times New Roman" w:hAnsi="Times New Roman"/>
+          <w:b/>
+          <w:spacing w:val="-1"/>
+        </w:rPr>
+        <w:tab/>
+      </w:r>
+      <w:r>
+        <w:rPr>
+          <w:rFonts w:ascii="Times New Roman" w:hAnsi="Times New Roman"/>
+          <w:b/>
+          <w:spacing w:val="-1"/>
+        </w:rPr>
+        <w:tab/>
+      </w:r>
+      <w:r>
+        <w:rPr>
+          <w:rFonts w:ascii="Times New Roman" w:hAnsi="Times New Roman"/>
+          <w:b/>
+          <w:spacing w:val="-1"/>
+        </w:rPr>
+        <w:t xml:space="preserve">    </w:t>
+      </w:r>
+      <w:r>
+        <w:rPr>
+          <w:rFonts w:ascii="Times New Roman" w:hAnsi="Times New Roman"/>
+          <w:bCs/>
+          <w:spacing w:val="-1"/>
+        </w:rPr>
+        <w:t>March 2020 – July 2023</w:t>
+      </w:r>
     </w:p>
     <w:p>
       <w:pPr>
         <w:spacing w:before="7" w:line="275" w:lineRule="exact"/>
         <w:ind w:left="160"/>
         <w:rPr>
-          <w:rFonts w:ascii="Times New Roman" w:hAnsi="Times New Roman"/>
-          <w:bCs/>
-          <w:spacing w:val="-1"/>
-        </w:rPr>
-      </w:pPr>
-      <w:r>
-        <w:rPr>
-          <w:rFonts w:ascii="Times New Roman" w:hAnsi="Times New Roman"/>
-          <w:b/>
-          <w:spacing w:val="-1"/>
-        </w:rPr>
-        <w:t xml:space="preserve">AWS Certified Cloud </w:t>
-      </w:r>
-      <w:proofErr w:type="spellStart"/>
-      <w:r>
-        <w:rPr>
-          <w:rFonts w:ascii="Times New Roman" w:hAnsi="Times New Roman"/>
-          <w:b/>
-          <w:spacing w:val="-1"/>
-        </w:rPr>
-        <w:t>Practioner</w:t>
-      </w:r>
-      <w:proofErr w:type="spellEnd"/>
-      <w:r>
-        <w:rPr>
-          <w:rFonts w:ascii="Times New Roman" w:hAnsi="Times New Roman"/>
-          <w:b/>
-          <w:spacing w:val="-1"/>
-        </w:rPr>
+          <w:b/>
+          <w:bCs/>
+        </w:rPr>
+      </w:pPr>
+      <w:r>
+        <w:rPr>
+          <w:rFonts w:ascii="Times New Roman" w:hAnsi="Times New Roman"/>
+          <w:bCs/>
+          <w:i/>
+          <w:iCs/>
+          <w:spacing w:val="-1"/>
+        </w:rPr>
+        <w:t>Validation Number:</w:t>
+      </w:r>
+      <w:r>
         <w:t xml:space="preserve"> </w:t>
       </w:r>
       <w:r>
-        <w:rPr>
-          <w:rFonts w:ascii="Times New Roman" w:hAnsi="Times New Roman"/>
-          <w:b/>
-          <w:spacing w:val="-1"/>
-        </w:rPr>
-        <w:tab/>
-      </w:r>
-      <w:r>
-        <w:rPr>
-          <w:rFonts w:ascii="Times New Roman" w:hAnsi="Times New Roman"/>
-          <w:b/>
-          <w:spacing w:val="-1"/>
-        </w:rPr>
-        <w:tab/>
-      </w:r>
-      <w:r>
-        <w:rPr>
-          <w:rFonts w:ascii="Times New Roman" w:hAnsi="Times New Roman"/>
-          <w:b/>
-          <w:spacing w:val="-1"/>
-        </w:rPr>
-        <w:tab/>
-      </w:r>
-      <w:r>
-        <w:rPr>
-          <w:rFonts w:ascii="Times New Roman" w:hAnsi="Times New Roman"/>
-          <w:b/>
-          <w:spacing w:val="-1"/>
-        </w:rPr>
-        <w:tab/>
-      </w:r>
-      <w:r>
-        <w:rPr>
-          <w:rFonts w:ascii="Times New Roman" w:hAnsi="Times New Roman"/>
-          <w:b/>
-          <w:spacing w:val="-1"/>
-        </w:rPr>
-        <w:tab/>
-      </w:r>
-      <w:r>
-        <w:rPr>
-          <w:rFonts w:ascii="Times New Roman" w:hAnsi="Times New Roman"/>
-          <w:b/>
-          <w:spacing w:val="-1"/>
-        </w:rPr>
-        <w:tab/>
-      </w:r>
-      <w:r>
-        <w:rPr>
-          <w:rFonts w:ascii="Times New Roman" w:hAnsi="Times New Roman"/>
-          <w:bCs/>
-          <w:spacing w:val="-1"/>
-        </w:rPr>
-        <w:t xml:space="preserve">March 2020 – </w:t>
-      </w:r>
-      <w:r>
-        <w:rPr>
-          <w:rFonts w:ascii="Times New Roman" w:hAnsi="Times New Roman"/>
-          <w:bCs/>
-          <w:spacing w:val="-1"/>
-        </w:rPr>
-        <w:t xml:space="preserve">July </w:t>
-      </w:r>
-      <w:r>
-        <w:rPr>
-          <w:rFonts w:ascii="Times New Roman" w:hAnsi="Times New Roman"/>
-          <w:bCs/>
-          <w:spacing w:val="-1"/>
-        </w:rPr>
-        <w:t>2023</w:t>
+        <w:t>D1NEW5N2NJBQ1PCJ</w:t>
       </w:r>
     </w:p>
     <w:p>
       <w:pPr>
         <w:spacing w:before="7" w:line="275" w:lineRule="exact"/>
         <w:ind w:left="160"/>
-        <w:rPr>
-          <w:b/>
-          <w:bCs/>
-        </w:rPr>
       </w:pPr>
       <w:r>
         <w:rPr>
@@ -1065,31 +1443,9 @@
           <w:iCs/>
           <w:spacing w:val="-1"/>
         </w:rPr>
-        <w:t>Validation Number:</w:t>
-      </w:r>
-      <w:r>
-        <w:t xml:space="preserve"> </w:t>
-      </w:r>
-      <w:r>
-        <w:t>FNZDC0Y2M2RE1Z5H</w:t>
-      </w:r>
-    </w:p>
-    <w:p>
-      <w:pPr>
-        <w:spacing w:before="7" w:line="275" w:lineRule="exact"/>
-        <w:ind w:left="160"/>
-      </w:pPr>
-      <w:r>
-        <w:rPr>
-          <w:rFonts w:ascii="Times New Roman" w:hAnsi="Times New Roman"/>
-          <w:bCs/>
-          <w:i/>
-          <w:iCs/>
-          <w:spacing w:val="-1"/>
-        </w:rPr>
         <w:t xml:space="preserve">Validation URL: </w:t>
       </w:r>
-      <w:hyperlink r:id="rId9" w:history="1">
+      <w:hyperlink r:id="rId12" w:history="1">
         <w:r>
           <w:rPr>
             <w:rStyle w:val="Hyperlink"/>
@@ -1097,6 +1453,155 @@
           <w:t>http://aws.amazon.com/verification</w:t>
         </w:r>
       </w:hyperlink>
+    </w:p>
+    <w:p>
+      <w:pPr>
+        <w:spacing w:before="7" w:line="275" w:lineRule="exact"/>
+        <w:ind w:left="160"/>
+        <w:rPr>
+          <w:rFonts w:ascii="Times New Roman" w:hAnsi="Times New Roman"/>
+          <w:bCs/>
+          <w:spacing w:val="-1"/>
+        </w:rPr>
+      </w:pPr>
+      <w:r>
+        <w:rPr>
+          <w:rFonts w:ascii="Times New Roman" w:hAnsi="Times New Roman"/>
+          <w:b/>
+          <w:spacing w:val="-1"/>
+        </w:rPr>
+        <w:t xml:space="preserve">AWS Certified Cloud Practioner </w:t>
+      </w:r>
+      <w:r>
+        <w:rPr>
+          <w:rFonts w:ascii="Times New Roman" w:hAnsi="Times New Roman"/>
+          <w:b/>
+          <w:spacing w:val="-1"/>
+        </w:rPr>
+        <w:tab/>
+      </w:r>
+      <w:r>
+        <w:rPr>
+          <w:rFonts w:ascii="Times New Roman" w:hAnsi="Times New Roman"/>
+          <w:b/>
+          <w:spacing w:val="-1"/>
+        </w:rPr>
+        <w:tab/>
+      </w:r>
+      <w:r>
+        <w:rPr>
+          <w:rFonts w:ascii="Times New Roman" w:hAnsi="Times New Roman"/>
+          <w:b/>
+          <w:spacing w:val="-1"/>
+        </w:rPr>
+        <w:tab/>
+      </w:r>
+      <w:r>
+        <w:rPr>
+          <w:rFonts w:ascii="Times New Roman" w:hAnsi="Times New Roman"/>
+          <w:b/>
+          <w:spacing w:val="-1"/>
+        </w:rPr>
+        <w:tab/>
+      </w:r>
+      <w:r>
+        <w:rPr>
+          <w:rFonts w:ascii="Times New Roman" w:hAnsi="Times New Roman"/>
+          <w:b/>
+          <w:spacing w:val="-1"/>
+        </w:rPr>
+        <w:tab/>
+      </w:r>
+      <w:r>
+        <w:rPr>
+          <w:rFonts w:ascii="Times New Roman" w:hAnsi="Times New Roman"/>
+          <w:b/>
+          <w:spacing w:val="-1"/>
+        </w:rPr>
+        <w:t xml:space="preserve">       </w:t>
+      </w:r>
+      <w:r>
+        <w:rPr>
+          <w:rFonts w:ascii="Times New Roman" w:hAnsi="Times New Roman"/>
+          <w:bCs/>
+          <w:spacing w:val="-1"/>
+        </w:rPr>
+        <w:t xml:space="preserve">March 2020 – </w:t>
+      </w:r>
+      <w:r>
+        <w:rPr>
+          <w:rFonts w:ascii="Times New Roman" w:hAnsi="Times New Roman"/>
+          <w:bCs/>
+          <w:spacing w:val="-1"/>
+        </w:rPr>
+        <w:t>September</w:t>
+      </w:r>
+      <w:r>
+        <w:rPr>
+          <w:rFonts w:ascii="Times New Roman" w:hAnsi="Times New Roman"/>
+          <w:bCs/>
+          <w:spacing w:val="-1"/>
+        </w:rPr>
+        <w:t xml:space="preserve"> </w:t>
+      </w:r>
+      <w:r>
+        <w:rPr>
+          <w:rFonts w:ascii="Times New Roman" w:hAnsi="Times New Roman"/>
+          <w:bCs/>
+          <w:spacing w:val="-1"/>
+        </w:rPr>
+        <w:t>2023</w:t>
+      </w:r>
+    </w:p>
+    <w:p>
+      <w:pPr>
+        <w:spacing w:before="7" w:line="275" w:lineRule="exact"/>
+        <w:ind w:left="160"/>
+        <w:rPr>
+          <w:b/>
+          <w:bCs/>
+        </w:rPr>
+      </w:pPr>
+      <w:r>
+        <w:rPr>
+          <w:rFonts w:ascii="Times New Roman" w:hAnsi="Times New Roman"/>
+          <w:bCs/>
+          <w:i/>
+          <w:iCs/>
+          <w:spacing w:val="-1"/>
+        </w:rPr>
+        <w:t>Validation Number:</w:t>
+      </w:r>
+      <w:r>
+        <w:t xml:space="preserve"> </w:t>
+      </w:r>
+      <w:r>
+        <w:t>FNZDC0Y2M2RE1Z5H</w:t>
+      </w:r>
+    </w:p>
+    <w:p>
+      <w:pPr>
+        <w:spacing w:before="7" w:line="275" w:lineRule="exact"/>
+        <w:ind w:left="160"/>
+      </w:pPr>
+      <w:r>
+        <w:rPr>
+          <w:rFonts w:ascii="Times New Roman" w:hAnsi="Times New Roman"/>
+          <w:bCs/>
+          <w:i/>
+          <w:iCs/>
+          <w:spacing w:val="-1"/>
+        </w:rPr>
+        <w:t xml:space="preserve">Validation URL: </w:t>
+      </w:r>
+      <w:hyperlink r:id="rId13" w:history="1">
+        <w:r>
+          <w:rPr>
+            <w:rStyle w:val="Hyperlink"/>
+          </w:rPr>
+          <w:t>http://aws.amazon.com/verification</w:t>
+        </w:r>
+      </w:hyperlink>
       <w:r>
         <w:t xml:space="preserve"> </w:t>
       </w:r>
@@ -1127,6 +1632,521 @@
           <w:sz w:val="22"/>
           <w:szCs w:val="22"/>
         </w:rPr>
+        <w:t>EDUCATION</w:t>
+      </w:r>
+    </w:p>
+    <w:p>
+      <w:pPr>
+        <w:spacing w:line="30" w:lineRule="atLeast"/>
+        <w:ind w:left="114"/>
+        <w:rPr>
+          <w:rFonts w:ascii="Times New Roman" w:eastAsia="Times New Roman" w:hAnsi="Times New Roman" w:cs="Times New Roman"/>
+        </w:rPr>
+      </w:pPr>
+      <w:r>
+        <w:rPr>
+          <w:rFonts w:ascii="Times New Roman" w:eastAsia="Times New Roman" w:hAnsi="Times New Roman" w:cs="Times New Roman"/>
+          <w:noProof/>
+        </w:rPr>
+        <mc:AlternateContent>
+          <mc:Choice Requires="wpg">
+            <w:drawing>
+              <wp:inline distT="0" distB="0" distL="0" distR="0" wp14:anchorId="35FE0DCF" wp14:editId="6E648561">
+                <wp:extent cx="6002020" cy="20320"/>
+                <wp:effectExtent l="0" t="0" r="5080" b="5080"/>
+                <wp:docPr id="1" name="Group 11"/>
+                <wp:cNvGraphicFramePr>
+                  <a:graphicFrameLocks xmlns:a="http://schemas.openxmlformats.org/drawingml/2006/main"/>
+                </wp:cNvGraphicFramePr>
+                <a:graphic xmlns:a="http://schemas.openxmlformats.org/drawingml/2006/main">
+                  <a:graphicData uri="http://schemas.microsoft.com/office/word/2010/wordprocessingGroup">
+                    <wpg:wgp>
+                      <wpg:cNvGrpSpPr>
+                        <a:grpSpLocks/>
+                      </wpg:cNvGrpSpPr>
+                      <wpg:grpSpPr bwMode="auto">
+                        <a:xfrm>
+                          <a:off x="0" y="0"/>
+                          <a:ext cx="6002020" cy="20320"/>
+                          <a:chOff x="0" y="0"/>
+                          <a:chExt cx="9452" cy="32"/>
+                        </a:xfrm>
+                      </wpg:grpSpPr>
+                      <wpg:grpSp>
+                        <wpg:cNvPr id="2" name="Group 12"/>
+                        <wpg:cNvGrpSpPr>
+                          <a:grpSpLocks/>
+                        </wpg:cNvGrpSpPr>
+                        <wpg:grpSpPr bwMode="auto">
+                          <a:xfrm>
+                            <a:off x="16" y="16"/>
+                            <a:ext cx="9420" cy="2"/>
+                            <a:chOff x="16" y="16"/>
+                            <a:chExt cx="9420" cy="2"/>
+                          </a:xfrm>
+                        </wpg:grpSpPr>
+                        <wps:wsp>
+                          <wps:cNvPr id="3" name="Freeform 13"/>
+                          <wps:cNvSpPr>
+                            <a:spLocks/>
+                          </wps:cNvSpPr>
+                          <wps:spPr bwMode="auto">
+                            <a:xfrm>
+                              <a:off x="16" y="16"/>
+                              <a:ext cx="9420" cy="2"/>
+                            </a:xfrm>
+                            <a:custGeom>
+                              <a:avLst/>
+                              <a:gdLst>
+                                <a:gd name="T0" fmla="+- 0 16 16"/>
+                                <a:gd name="T1" fmla="*/ T0 w 9420"/>
+                                <a:gd name="T2" fmla="+- 0 9436 16"/>
+                                <a:gd name="T3" fmla="*/ T2 w 9420"/>
+                              </a:gdLst>
+                              <a:ahLst/>
+                              <a:cxnLst>
+                                <a:cxn ang="0">
+                                  <a:pos x="T1" y="0"/>
+                                </a:cxn>
+                                <a:cxn ang="0">
+                                  <a:pos x="T3" y="0"/>
+                                </a:cxn>
+                              </a:cxnLst>
+                              <a:rect l="0" t="0" r="r" b="b"/>
+                              <a:pathLst>
+                                <a:path w="9420">
+                                  <a:moveTo>
+                                    <a:pt x="0" y="0"/>
+                                  </a:moveTo>
+                                  <a:lnTo>
+                                    <a:pt x="9420" y="0"/>
+                                  </a:lnTo>
+                                </a:path>
+                              </a:pathLst>
+                            </a:custGeom>
+                            <a:noFill/>
+                            <a:ln w="20320">
+                              <a:solidFill>
+                                <a:srgbClr val="000000"/>
+                              </a:solidFill>
+                              <a:round/>
+                              <a:headEnd/>
+                              <a:tailEnd/>
+                            </a:ln>
+                            <a:extLst>
+                              <a:ext uri="{909E8E84-426E-40dd-AFC4-6F175D3DCCD1}">
+                                <a14:hiddenFill xmlns="" xmlns:mo="http://schemas.microsoft.com/office/mac/office/2008/main" xmlns:mv="urn:schemas-microsoft-com:mac:vml" xmlns:o="urn:schemas-microsoft-com:office:office" xmlns:v="urn:schemas-microsoft-com:vml" xmlns:w10="urn:schemas-microsoft-com:office:word" xmlns:w="http://schemas.openxmlformats.org/wordprocessingml/2006/main" xmlns:a14="http://schemas.microsoft.com/office/drawing/2010/main">
+                                  <a:solidFill>
+                                    <a:srgbClr val="FFFFFF"/>
+                                  </a:solidFill>
+                                </a14:hiddenFill>
+                              </a:ext>
+                            </a:extLst>
+                          </wps:spPr>
+                          <wps:bodyPr rot="0" vert="horz" wrap="square" lIns="91440" tIns="45720" rIns="91440" bIns="45720" anchor="t" anchorCtr="0" upright="1">
+                            <a:noAutofit/>
+                          </wps:bodyPr>
+                        </wps:wsp>
+                      </wpg:grpSp>
+                    </wpg:wgp>
+                  </a:graphicData>
+                </a:graphic>
+              </wp:inline>
+            </w:drawing>
+          </mc:Choice>
+          <mc:Fallback>
+            <w:pict>
+              <v:group w14:anchorId="6172AE1C" id="Group 11" o:spid="_x0000_s1026" style="width:472.6pt;height:1.6pt;mso-position-horizontal-relative:char;mso-position-vertical-relative:line" coordsize="9452,32" o:gfxdata="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">
+                <v:group id="Group 12" o:spid="_x0000_s1027" style="position:absolute;left:16;top:16;width:9420;height:2" coordorigin="16,16" coordsize="9420,2" o:gfxdata="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">
+                  <v:shape id="Freeform 13" o:spid="_x0000_s1028" style="position:absolute;left:16;top:16;width:9420;height:2;visibility:visible;mso-wrap-style:square;v-text-anchor:top" coordsize="9420,2" o:gfxdata="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" path="m,l9420,e" filled="f" strokeweight="1.6pt">
+                    <v:path arrowok="t" o:connecttype="custom" o:connectlocs="0,0;9420,0" o:connectangles="0,0"/>
+                  </v:shape>
+                </v:group>
+                <w10:anchorlock/>
+              </v:group>
+            </w:pict>
+          </mc:Fallback>
+        </mc:AlternateContent>
+      </w:r>
+    </w:p>
+    <w:p>
+      <w:pPr>
+        <w:spacing w:before="7" w:line="275" w:lineRule="exact"/>
+        <w:ind w:left="160"/>
+        <w:rPr>
+          <w:rFonts w:ascii="Times New Roman" w:eastAsia="Times New Roman" w:hAnsi="Times New Roman" w:cs="Times New Roman"/>
+        </w:rPr>
+      </w:pPr>
+      <w:r>
+        <w:rPr>
+          <w:rFonts w:ascii="Times New Roman" w:hAnsi="Times New Roman"/>
+          <w:b/>
+          <w:spacing w:val="-1"/>
+        </w:rPr>
+        <w:t xml:space="preserve">Master </w:t>
+      </w:r>
+      <w:r>
+        <w:rPr>
+          <w:rFonts w:ascii="Times New Roman" w:hAnsi="Times New Roman"/>
+          <w:b/>
+        </w:rPr>
+        <w:t>of</w:t>
+      </w:r>
+      <w:r>
+        <w:rPr>
+          <w:rFonts w:ascii="Times New Roman" w:hAnsi="Times New Roman"/>
+          <w:b/>
+          <w:spacing w:val="-1"/>
+        </w:rPr>
+        <w:t xml:space="preserve"> Science in </w:t>
+      </w:r>
+      <w:r>
+        <w:rPr>
+          <w:rFonts w:ascii="Times New Roman" w:hAnsi="Times New Roman"/>
+          <w:b/>
+          <w:spacing w:val="-1"/>
+        </w:rPr>
+        <w:t>Computer Science</w:t>
+      </w:r>
+      <w:r>
+        <w:rPr>
+          <w:rFonts w:ascii="Times New Roman" w:hAnsi="Times New Roman"/>
+          <w:b/>
+          <w:i/>
+          <w:spacing w:val="-1"/>
+        </w:rPr>
+        <w:tab/>
+      </w:r>
+      <w:r>
+        <w:rPr>
+          <w:rFonts w:ascii="Times New Roman" w:hAnsi="Times New Roman"/>
+          <w:b/>
+          <w:i/>
+          <w:spacing w:val="-1"/>
+        </w:rPr>
+        <w:tab/>
+        <w:t xml:space="preserve">     </w:t>
+      </w:r>
+      <w:r>
+        <w:rPr>
+          <w:rFonts w:ascii="Times New Roman" w:hAnsi="Times New Roman"/>
+          <w:b/>
+          <w:i/>
+          <w:spacing w:val="-1"/>
+        </w:rPr>
+        <w:tab/>
+      </w:r>
+      <w:r>
+        <w:rPr>
+          <w:rFonts w:ascii="Times New Roman" w:hAnsi="Times New Roman"/>
+          <w:b/>
+          <w:i/>
+          <w:spacing w:val="-1"/>
+        </w:rPr>
+        <w:tab/>
+      </w:r>
+      <w:r>
+        <w:rPr>
+          <w:rFonts w:ascii="Times New Roman" w:hAnsi="Times New Roman"/>
+          <w:b/>
+          <w:i/>
+          <w:spacing w:val="-1"/>
+        </w:rPr>
+        <w:tab/>
+        <w:t xml:space="preserve">       </w:t>
+      </w:r>
+      <w:r>
+        <w:rPr>
+          <w:rFonts w:ascii="Times New Roman" w:hAnsi="Times New Roman"/>
+          <w:b/>
+          <w:i/>
+          <w:spacing w:val="-1"/>
+        </w:rPr>
+        <w:t xml:space="preserve"> </w:t>
+      </w:r>
+      <w:r>
+        <w:rPr>
+          <w:rFonts w:ascii="Times New Roman" w:hAnsi="Times New Roman"/>
+          <w:b/>
+          <w:i/>
+          <w:spacing w:val="-1"/>
+        </w:rPr>
+        <w:t xml:space="preserve">  </w:t>
+      </w:r>
+      <w:r>
+        <w:rPr>
+          <w:rFonts w:ascii="Times New Roman" w:hAnsi="Times New Roman"/>
+          <w:spacing w:val="-1"/>
+        </w:rPr>
+        <w:t>Starting January 2021</w:t>
+      </w:r>
+    </w:p>
+    <w:p>
+      <w:pPr>
+        <w:pStyle w:val="BodyText"/>
+        <w:tabs>
+          <w:tab w:val="left" w:pos="5400"/>
+          <w:tab w:val="left" w:pos="6030"/>
+        </w:tabs>
+        <w:ind w:left="160" w:right="2480" w:firstLine="0"/>
+        <w:rPr>
+          <w:spacing w:val="-1"/>
+          <w:sz w:val="22"/>
+          <w:szCs w:val="22"/>
+        </w:rPr>
+      </w:pPr>
+      <w:r>
+        <w:rPr>
+          <w:spacing w:val="-1"/>
+          <w:sz w:val="22"/>
+          <w:szCs w:val="22"/>
+        </w:rPr>
+        <w:t xml:space="preserve">Georgia Tech </w:t>
+      </w:r>
+      <w:r>
+        <w:rPr>
+          <w:spacing w:val="-1"/>
+          <w:sz w:val="22"/>
+          <w:szCs w:val="22"/>
+        </w:rPr>
+        <w:t xml:space="preserve">| </w:t>
+      </w:r>
+      <w:r>
+        <w:rPr>
+          <w:spacing w:val="-1"/>
+          <w:sz w:val="22"/>
+          <w:szCs w:val="22"/>
+        </w:rPr>
+        <w:t>Atlanta, Georgia</w:t>
+      </w:r>
+    </w:p>
+    <w:p>
+      <w:pPr>
+        <w:pStyle w:val="BodyText"/>
+        <w:tabs>
+          <w:tab w:val="left" w:pos="5400"/>
+          <w:tab w:val="left" w:pos="6030"/>
+        </w:tabs>
+        <w:ind w:left="160" w:right="2480" w:firstLine="0"/>
+        <w:rPr>
+          <w:spacing w:val="-1"/>
+          <w:sz w:val="22"/>
+          <w:szCs w:val="22"/>
+        </w:rPr>
+      </w:pPr>
+      <w:r>
+        <w:rPr>
+          <w:spacing w:val="-1"/>
+          <w:sz w:val="22"/>
+          <w:szCs w:val="22"/>
+        </w:rPr>
+        <w:t xml:space="preserve">Specialization in Machine Learning &amp; Interactive Intelligence </w:t>
+      </w:r>
+    </w:p>
+    <w:p>
+      <w:pPr>
+        <w:spacing w:before="7" w:line="275" w:lineRule="exact"/>
+        <w:ind w:left="160"/>
+        <w:rPr>
+          <w:rFonts w:ascii="Times New Roman" w:eastAsia="Times New Roman" w:hAnsi="Times New Roman" w:cs="Times New Roman"/>
+        </w:rPr>
+      </w:pPr>
+      <w:r>
+        <w:rPr>
+          <w:rFonts w:ascii="Times New Roman" w:hAnsi="Times New Roman"/>
+          <w:b/>
+          <w:spacing w:val="-1"/>
+        </w:rPr>
+        <w:t>Bachelor</w:t>
+      </w:r>
+      <w:r>
+        <w:rPr>
+          <w:rFonts w:ascii="Times New Roman" w:hAnsi="Times New Roman"/>
+          <w:b/>
+        </w:rPr>
+        <w:t xml:space="preserve"> of</w:t>
+      </w:r>
+      <w:r>
+        <w:rPr>
+          <w:rFonts w:ascii="Times New Roman" w:hAnsi="Times New Roman"/>
+          <w:b/>
+          <w:spacing w:val="-1"/>
+        </w:rPr>
+        <w:t xml:space="preserve"> Science in </w:t>
+      </w:r>
+      <w:r>
+        <w:rPr>
+          <w:rFonts w:ascii="Times New Roman" w:hAnsi="Times New Roman"/>
+          <w:b/>
+          <w:spacing w:val="-1"/>
+        </w:rPr>
+        <w:t>Physics</w:t>
+      </w:r>
+      <w:r>
+        <w:rPr>
+          <w:rFonts w:ascii="Times New Roman" w:hAnsi="Times New Roman"/>
+          <w:b/>
+          <w:i/>
+          <w:spacing w:val="-1"/>
+        </w:rPr>
+        <w:tab/>
+      </w:r>
+      <w:r>
+        <w:rPr>
+          <w:rFonts w:ascii="Times New Roman" w:hAnsi="Times New Roman"/>
+          <w:b/>
+          <w:i/>
+          <w:spacing w:val="-1"/>
+        </w:rPr>
+        <w:tab/>
+        <w:t xml:space="preserve">            </w:t>
+      </w:r>
+      <w:r>
+        <w:rPr>
+          <w:rFonts w:ascii="Times New Roman" w:hAnsi="Times New Roman"/>
+          <w:b/>
+          <w:i/>
+          <w:spacing w:val="-1"/>
+        </w:rPr>
+        <w:tab/>
+      </w:r>
+      <w:r>
+        <w:rPr>
+          <w:rFonts w:ascii="Times New Roman" w:hAnsi="Times New Roman"/>
+          <w:b/>
+          <w:i/>
+          <w:spacing w:val="-1"/>
+        </w:rPr>
+        <w:tab/>
+      </w:r>
+      <w:r>
+        <w:rPr>
+          <w:rFonts w:ascii="Times New Roman" w:hAnsi="Times New Roman"/>
+          <w:b/>
+          <w:i/>
+          <w:spacing w:val="-1"/>
+        </w:rPr>
+        <w:tab/>
+        <w:t xml:space="preserve">                 </w:t>
+      </w:r>
+      <w:r>
+        <w:rPr>
+          <w:rFonts w:ascii="Times New Roman" w:hAnsi="Times New Roman"/>
+          <w:spacing w:val="-1"/>
+        </w:rPr>
+        <w:t>August 201</w:t>
+      </w:r>
+      <w:r>
+        <w:rPr>
+          <w:rFonts w:ascii="Times New Roman" w:hAnsi="Times New Roman"/>
+          <w:spacing w:val="-1"/>
+        </w:rPr>
+        <w:t>4</w:t>
+      </w:r>
+      <w:r>
+        <w:rPr>
+          <w:rFonts w:ascii="Times New Roman" w:hAnsi="Times New Roman"/>
+          <w:spacing w:val="-1"/>
+        </w:rPr>
+        <w:t xml:space="preserve"> – </w:t>
+      </w:r>
+      <w:r>
+        <w:rPr>
+          <w:rFonts w:ascii="Times New Roman" w:hAnsi="Times New Roman"/>
+          <w:spacing w:val="-1"/>
+        </w:rPr>
+        <w:t>May 2018</w:t>
+      </w:r>
+    </w:p>
+    <w:p>
+      <w:pPr>
+        <w:pStyle w:val="BodyText"/>
+        <w:tabs>
+          <w:tab w:val="left" w:pos="5400"/>
+          <w:tab w:val="left" w:pos="6030"/>
+        </w:tabs>
+        <w:ind w:left="160" w:right="2480" w:firstLine="0"/>
+        <w:rPr>
+          <w:spacing w:val="-1"/>
+          <w:sz w:val="22"/>
+          <w:szCs w:val="22"/>
+        </w:rPr>
+      </w:pPr>
+      <w:r>
+        <w:rPr>
+          <w:spacing w:val="-1"/>
+          <w:sz w:val="22"/>
+          <w:szCs w:val="22"/>
+        </w:rPr>
+        <w:t xml:space="preserve">Texas A&amp;M University </w:t>
+      </w:r>
+      <w:r>
+        <w:rPr>
+          <w:spacing w:val="-1"/>
+          <w:sz w:val="22"/>
+          <w:szCs w:val="22"/>
+        </w:rPr>
+        <w:t xml:space="preserve">| </w:t>
+      </w:r>
+      <w:r>
+        <w:rPr>
+          <w:spacing w:val="-1"/>
+          <w:sz w:val="22"/>
+          <w:szCs w:val="22"/>
+        </w:rPr>
+        <w:t xml:space="preserve">College Station, Texas </w:t>
+      </w:r>
+    </w:p>
+    <w:p>
+      <w:pPr>
+        <w:pStyle w:val="BodyText"/>
+        <w:tabs>
+          <w:tab w:val="left" w:pos="5400"/>
+          <w:tab w:val="left" w:pos="6030"/>
+        </w:tabs>
+        <w:ind w:left="160" w:right="2480" w:firstLine="0"/>
+        <w:rPr>
+          <w:spacing w:val="-1"/>
+          <w:sz w:val="22"/>
+          <w:szCs w:val="22"/>
+        </w:rPr>
+      </w:pPr>
+      <w:r>
+        <w:rPr>
+          <w:spacing w:val="-1"/>
+          <w:sz w:val="22"/>
+          <w:szCs w:val="22"/>
+        </w:rPr>
+        <w:t>Minor in Mathematics &amp; Astrophysics</w:t>
+      </w:r>
+    </w:p>
+    <w:p>
+      <w:pPr>
+        <w:pStyle w:val="Heading1"/>
+        <w:rPr>
+          <w:spacing w:val="-1"/>
+          <w:sz w:val="22"/>
+          <w:szCs w:val="22"/>
+        </w:rPr>
+      </w:pPr>
+    </w:p>
+    <w:p>
+      <w:pPr>
+        <w:pStyle w:val="Heading1"/>
+        <w:rPr>
+          <w:b w:val="0"/>
+          <w:bCs w:val="0"/>
+          <w:sz w:val="22"/>
+          <w:szCs w:val="22"/>
+        </w:rPr>
+      </w:pPr>
+      <w:r>
+        <w:rPr>
+          <w:spacing w:val="-1"/>
+          <w:sz w:val="22"/>
+          <w:szCs w:val="22"/>
+        </w:rPr>
+        <w:lastRenderedPageBreak/>
         <w:t>MOOC</w:t>
       </w:r>
       <w:r>
@@ -1238,7 +2258,7 @@
                             </a:ln>
                             <a:extLst>
                               <a:ext uri="{909E8E84-426E-40dd-AFC4-6F175D3DCCD1}">
-                                <a14:hiddenFill xmlns:a14="http://schemas.microsoft.com/office/drawing/2010/main" xmlns:w="http://schemas.openxmlformats.org/wordprocessingml/2006/main" xmlns:w10="urn:schemas-microsoft-com:office:word" xmlns:v="urn:schemas-microsoft-com:vml" xmlns:o="urn:schemas-microsoft-com:office:office" xmlns:mv="urn:schemas-microsoft-com:mac:vml" xmlns:mo="http://schemas.microsoft.com/office/mac/office/2008/main" xmlns="">
+                                <a14:hiddenFill xmlns="" xmlns:mo="http://schemas.microsoft.com/office/mac/office/2008/main" xmlns:mv="urn:schemas-microsoft-com:mac:vml" xmlns:o="urn:schemas-microsoft-com:office:office" xmlns:v="urn:schemas-microsoft-com:vml" xmlns:w10="urn:schemas-microsoft-com:office:word" xmlns:w="http://schemas.openxmlformats.org/wordprocessingml/2006/main" xmlns:a14="http://schemas.microsoft.com/office/drawing/2010/main">
                                   <a:solidFill>
                                     <a:srgbClr val="FFFFFF"/>
                                   </a:solidFill>
@@ -1338,6 +2358,29 @@
           <w:spacing w:val="-1"/>
         </w:rPr>
         <w:tab/>
+      </w:r>
+      <w:r>
+        <w:rPr>
+          <w:rFonts w:ascii="Times New Roman" w:hAnsi="Times New Roman"/>
+          <w:bCs/>
+          <w:spacing w:val="-1"/>
+        </w:rPr>
+        <w:tab/>
+      </w:r>
+      <w:r>
+        <w:rPr>
+          <w:rFonts w:ascii="Times New Roman" w:hAnsi="Times New Roman"/>
+          <w:bCs/>
+          <w:spacing w:val="-1"/>
+        </w:rPr>
+        <w:tab/>
+      </w:r>
+      <w:r>
+        <w:rPr>
+          <w:rFonts w:ascii="Times New Roman" w:hAnsi="Times New Roman"/>
+          <w:bCs/>
+          <w:spacing w:val="-1"/>
+        </w:rPr>
         <w:t>June 2020</w:t>
       </w:r>
     </w:p>
@@ -1364,7 +2407,7 @@
       <w:r>
         <w:t xml:space="preserve"> </w:t>
       </w:r>
-      <w:hyperlink r:id="rId10" w:history="1">
+      <w:hyperlink r:id="rId14" w:history="1">
         <w:r>
           <w:rPr>
             <w:rStyle w:val="Hyperlink"/>
@@ -1452,6 +2495,15 @@
       <w:r>
         <w:rPr>
           <w:rFonts w:ascii="Times New Roman" w:hAnsi="Times New Roman"/>
+          <w:b/>
+          <w:i/>
+          <w:spacing w:val="-1"/>
+        </w:rPr>
+        <w:t xml:space="preserve">                    </w:t>
+      </w:r>
+      <w:r>
+        <w:rPr>
+          <w:rFonts w:ascii="Times New Roman" w:hAnsi="Times New Roman"/>
           <w:spacing w:val="-1"/>
         </w:rPr>
         <w:t>February 2020</w:t>
@@ -1477,7 +2529,7 @@
         </w:rPr>
         <w:t xml:space="preserve">Credential URL: </w:t>
       </w:r>
-      <w:hyperlink r:id="rId11" w:history="1">
+      <w:hyperlink r:id="rId15" w:history="1">
         <w:r>
           <w:rPr>
             <w:rStyle w:val="Hyperlink"/>
@@ -1570,6 +2622,15 @@
       <w:r>
         <w:rPr>
           <w:rFonts w:ascii="Times New Roman" w:hAnsi="Times New Roman"/>
+          <w:b/>
+          <w:i/>
+          <w:spacing w:val="-1"/>
+        </w:rPr>
+        <w:t xml:space="preserve">                      </w:t>
+      </w:r>
+      <w:r>
+        <w:rPr>
+          <w:rFonts w:ascii="Times New Roman" w:hAnsi="Times New Roman"/>
           <w:spacing w:val="-1"/>
         </w:rPr>
         <w:t>January 2020</w:t>
@@ -1598,7 +2659,7 @@
         </w:rPr>
         <w:t xml:space="preserve">Credential URL: </w:t>
       </w:r>
-      <w:hyperlink r:id="rId12" w:history="1">
+      <w:hyperlink r:id="rId16" w:history="1">
         <w:r>
           <w:rPr>
             <w:rStyle w:val="Hyperlink"/>
@@ -1610,6 +2671,104 @@
           <w:t>https://www.coursera.org/account/accomplishments/specialization/certificate/X5SLJY6V9WFH</w:t>
         </w:r>
       </w:hyperlink>
+    </w:p>
+    <w:p>
+      <w:pPr>
+        <w:spacing w:before="7" w:line="275" w:lineRule="exact"/>
+        <w:ind w:left="160"/>
+        <w:rPr>
+          <w:rFonts w:ascii="Times New Roman" w:hAnsi="Times New Roman"/>
+          <w:bCs/>
+          <w:spacing w:val="-1"/>
+        </w:rPr>
+      </w:pPr>
+      <w:r>
+        <w:rPr>
+          <w:rFonts w:ascii="Times New Roman" w:hAnsi="Times New Roman"/>
+          <w:b/>
+          <w:spacing w:val="-1"/>
+        </w:rPr>
+        <w:t xml:space="preserve">Data Engineering, Big Data, and Machine Learning on GCP </w:t>
+      </w:r>
+      <w:r>
+        <w:rPr>
+          <w:rFonts w:ascii="Times New Roman" w:hAnsi="Times New Roman"/>
+          <w:bCs/>
+          <w:spacing w:val="-1"/>
+        </w:rPr>
+        <w:tab/>
+      </w:r>
+      <w:r>
+        <w:rPr>
+          <w:rFonts w:ascii="Times New Roman" w:hAnsi="Times New Roman"/>
+          <w:bCs/>
+          <w:spacing w:val="-1"/>
+        </w:rPr>
+        <w:tab/>
+      </w:r>
+      <w:r>
+        <w:rPr>
+          <w:rFonts w:ascii="Times New Roman" w:hAnsi="Times New Roman"/>
+          <w:bCs/>
+          <w:spacing w:val="-1"/>
+        </w:rPr>
+        <w:t xml:space="preserve">                        </w:t>
+      </w:r>
+      <w:r>
+        <w:rPr>
+          <w:rFonts w:ascii="Times New Roman" w:hAnsi="Times New Roman"/>
+          <w:bCs/>
+          <w:spacing w:val="-1"/>
+        </w:rPr>
+        <w:t>March 2020</w:t>
+      </w:r>
+    </w:p>
+    <w:p>
+      <w:pPr>
+        <w:spacing w:before="7" w:line="275" w:lineRule="exact"/>
+        <w:ind w:left="160"/>
+        <w:rPr>
+          <w:rFonts w:ascii="Times New Roman" w:hAnsi="Times New Roman"/>
+          <w:bCs/>
+          <w:spacing w:val="-1"/>
+        </w:rPr>
+      </w:pPr>
+      <w:r>
+        <w:rPr>
+          <w:rFonts w:ascii="Times New Roman" w:hAnsi="Times New Roman"/>
+          <w:bCs/>
+          <w:i/>
+          <w:iCs/>
+          <w:spacing w:val="-1"/>
+        </w:rPr>
+        <w:t>Credential URL:</w:t>
+      </w:r>
+      <w:r>
+        <w:t xml:space="preserve"> </w:t>
+      </w:r>
+      <w:hyperlink r:id="rId17" w:tgtFrame="_blank" w:history="1">
+        <w:r>
+          <w:rPr>
+            <w:rStyle w:val="Hyperlink"/>
+            <w:rFonts w:ascii="Arial" w:hAnsi="Arial" w:cs="Arial"/>
+            <w:color w:val="2A73CC"/>
+            <w:sz w:val="18"/>
+            <w:szCs w:val="18"/>
+            <w:shd w:val="clear" w:color="auto" w:fill="FFFFFF"/>
+          </w:rPr>
+          <w:t>https://www.coursera.org/account/accomplishments/specialization/XWNGCVCZJRFU</w:t>
+        </w:r>
+      </w:hyperlink>
+      <w:r>
+        <w:rPr>
+          <w:rFonts w:ascii="Times New Roman" w:hAnsi="Times New Roman"/>
+          <w:bCs/>
+          <w:i/>
+          <w:iCs/>
+          <w:spacing w:val="-1"/>
+        </w:rPr>
+        <w:t xml:space="preserve"> </w:t>
+      </w:r>
     </w:p>
     <w:p>
       <w:pPr>
@@ -1741,7 +2900,7 @@
                             </a:ln>
                             <a:extLst>
                               <a:ext uri="{909E8E84-426E-40dd-AFC4-6F175D3DCCD1}">
-                                <a14:hiddenFill xmlns:a14="http://schemas.microsoft.com/office/drawing/2010/main" xmlns:w="http://schemas.openxmlformats.org/wordprocessingml/2006/main" xmlns:w10="urn:schemas-microsoft-com:office:word" xmlns:v="urn:schemas-microsoft-com:vml" xmlns:o="urn:schemas-microsoft-com:office:office" xmlns:mv="urn:schemas-microsoft-com:mac:vml" xmlns:mo="http://schemas.microsoft.com/office/mac/office/2008/main" xmlns="">
+                                <a14:hiddenFill xmlns="" xmlns:mo="http://schemas.microsoft.com/office/mac/office/2008/main" xmlns:mv="urn:schemas-microsoft-com:mac:vml" xmlns:o="urn:schemas-microsoft-com:office:office" xmlns:v="urn:schemas-microsoft-com:vml" xmlns:w10="urn:schemas-microsoft-com:office:word" xmlns:w="http://schemas.openxmlformats.org/wordprocessingml/2006/main" xmlns:a14="http://schemas.microsoft.com/office/drawing/2010/main">
                                   <a:solidFill>
                                     <a:srgbClr val="FFFFFF"/>
                                   </a:solidFill>
@@ -1853,25 +3012,7 @@
           <w:sz w:val="22"/>
           <w:szCs w:val="22"/>
         </w:rPr>
-        <w:t xml:space="preserve">, SQL, HTML, CSS, </w:t>
-      </w:r>
-      <w:proofErr w:type="spellStart"/>
-      <w:r>
-        <w:rPr>
-          <w:spacing w:val="-1"/>
-          <w:sz w:val="22"/>
-          <w:szCs w:val="22"/>
-        </w:rPr>
-        <w:t>Javascript</w:t>
-      </w:r>
-      <w:proofErr w:type="spellEnd"/>
-      <w:r>
-        <w:rPr>
-          <w:spacing w:val="-1"/>
-          <w:sz w:val="22"/>
-          <w:szCs w:val="22"/>
-        </w:rPr>
-        <w:t>, Git</w:t>
+        <w:t>, SQL, HTML, CSS, Javascript, Git</w:t>
       </w:r>
     </w:p>
     <w:p>
@@ -1937,763 +3078,11 @@
     </w:p>
     <w:p>
       <w:pPr>
-        <w:pStyle w:val="Heading1"/>
-        <w:rPr>
-          <w:b w:val="0"/>
-          <w:bCs w:val="0"/>
-          <w:sz w:val="22"/>
-          <w:szCs w:val="22"/>
-        </w:rPr>
-      </w:pPr>
-      <w:r>
-        <w:rPr>
-          <w:spacing w:val="-1"/>
-          <w:sz w:val="22"/>
-          <w:szCs w:val="22"/>
-        </w:rPr>
-        <w:t>PERSONAL P</w:t>
-      </w:r>
-      <w:r>
-        <w:rPr>
-          <w:spacing w:val="-1"/>
-          <w:sz w:val="22"/>
-          <w:szCs w:val="22"/>
-        </w:rPr>
-        <w:t>ROJECT</w:t>
-      </w:r>
-      <w:r>
-        <w:rPr>
-          <w:spacing w:val="-1"/>
-          <w:sz w:val="22"/>
-          <w:szCs w:val="22"/>
-        </w:rPr>
-        <w:t>S</w:t>
-      </w:r>
-      <w:r>
-        <w:rPr>
-          <w:spacing w:val="-1"/>
-          <w:sz w:val="22"/>
-          <w:szCs w:val="22"/>
-        </w:rPr>
-        <w:t xml:space="preserve"> </w:t>
-      </w:r>
-    </w:p>
-    <w:p>
-      <w:pPr>
-        <w:spacing w:line="30" w:lineRule="atLeast"/>
-        <w:ind w:left="114"/>
-        <w:rPr>
-          <w:rFonts w:ascii="Times New Roman" w:eastAsia="Times New Roman" w:hAnsi="Times New Roman" w:cs="Times New Roman"/>
-        </w:rPr>
-      </w:pPr>
-      <w:r>
-        <w:rPr>
-          <w:rFonts w:ascii="Times New Roman" w:eastAsia="Times New Roman" w:hAnsi="Times New Roman" w:cs="Times New Roman"/>
-          <w:noProof/>
-        </w:rPr>
-        <mc:AlternateContent>
-          <mc:Choice Requires="wpg">
-            <w:drawing>
-              <wp:inline distT="0" distB="0" distL="0" distR="0" wp14:anchorId="74A8FB57" wp14:editId="11BF3DE8">
-                <wp:extent cx="6002020" cy="20320"/>
-                <wp:effectExtent l="0" t="0" r="5080" b="5080"/>
-                <wp:docPr id="16" name="Group 8"/>
-                <wp:cNvGraphicFramePr>
-                  <a:graphicFrameLocks xmlns:a="http://schemas.openxmlformats.org/drawingml/2006/main"/>
-                </wp:cNvGraphicFramePr>
-                <a:graphic xmlns:a="http://schemas.openxmlformats.org/drawingml/2006/main">
-                  <a:graphicData uri="http://schemas.microsoft.com/office/word/2010/wordprocessingGroup">
-                    <wpg:wgp>
-                      <wpg:cNvGrpSpPr>
-                        <a:grpSpLocks/>
-                      </wpg:cNvGrpSpPr>
-                      <wpg:grpSpPr bwMode="auto">
-                        <a:xfrm>
-                          <a:off x="0" y="0"/>
-                          <a:ext cx="6002020" cy="20320"/>
-                          <a:chOff x="0" y="0"/>
-                          <a:chExt cx="9452" cy="32"/>
-                        </a:xfrm>
-                      </wpg:grpSpPr>
-                      <wpg:grpSp>
-                        <wpg:cNvPr id="17" name="Group 9"/>
-                        <wpg:cNvGrpSpPr>
-                          <a:grpSpLocks/>
-                        </wpg:cNvGrpSpPr>
-                        <wpg:grpSpPr bwMode="auto">
-                          <a:xfrm>
-                            <a:off x="16" y="16"/>
-                            <a:ext cx="9420" cy="2"/>
-                            <a:chOff x="16" y="16"/>
-                            <a:chExt cx="9420" cy="2"/>
-                          </a:xfrm>
-                        </wpg:grpSpPr>
-                        <wps:wsp>
-                          <wps:cNvPr id="18" name="Freeform 10"/>
-                          <wps:cNvSpPr>
-                            <a:spLocks/>
-                          </wps:cNvSpPr>
-                          <wps:spPr bwMode="auto">
-                            <a:xfrm>
-                              <a:off x="16" y="16"/>
-                              <a:ext cx="9420" cy="2"/>
-                            </a:xfrm>
-                            <a:custGeom>
-                              <a:avLst/>
-                              <a:gdLst>
-                                <a:gd name="T0" fmla="+- 0 16 16"/>
-                                <a:gd name="T1" fmla="*/ T0 w 9420"/>
-                                <a:gd name="T2" fmla="+- 0 9436 16"/>
-                                <a:gd name="T3" fmla="*/ T2 w 9420"/>
-                              </a:gdLst>
-                              <a:ahLst/>
-                              <a:cxnLst>
-                                <a:cxn ang="0">
-                                  <a:pos x="T1" y="0"/>
-                                </a:cxn>
-                                <a:cxn ang="0">
-                                  <a:pos x="T3" y="0"/>
-                                </a:cxn>
-                              </a:cxnLst>
-                              <a:rect l="0" t="0" r="r" b="b"/>
-                              <a:pathLst>
-                                <a:path w="9420">
-                                  <a:moveTo>
-                                    <a:pt x="0" y="0"/>
-                                  </a:moveTo>
-                                  <a:lnTo>
-                                    <a:pt x="9420" y="0"/>
-                                  </a:lnTo>
-                                </a:path>
-                              </a:pathLst>
-                            </a:custGeom>
-                            <a:noFill/>
-                            <a:ln w="20320">
-                              <a:solidFill>
-                                <a:srgbClr val="000000"/>
-                              </a:solidFill>
-                              <a:round/>
-                              <a:headEnd/>
-                              <a:tailEnd/>
-                            </a:ln>
-                            <a:extLst>
-                              <a:ext uri="{909E8E84-426E-40dd-AFC4-6F175D3DCCD1}">
-                                <a14:hiddenFill xmlns:a14="http://schemas.microsoft.com/office/drawing/2010/main" xmlns:w="http://schemas.openxmlformats.org/wordprocessingml/2006/main" xmlns:w10="urn:schemas-microsoft-com:office:word" xmlns:v="urn:schemas-microsoft-com:vml" xmlns:o="urn:schemas-microsoft-com:office:office" xmlns:mv="urn:schemas-microsoft-com:mac:vml" xmlns:mo="http://schemas.microsoft.com/office/mac/office/2008/main" xmlns="">
-                                  <a:solidFill>
-                                    <a:srgbClr val="FFFFFF"/>
-                                  </a:solidFill>
-                                </a14:hiddenFill>
-                              </a:ext>
-                            </a:extLst>
-                          </wps:spPr>
-                          <wps:bodyPr rot="0" vert="horz" wrap="square" lIns="91440" tIns="45720" rIns="91440" bIns="45720" anchor="t" anchorCtr="0" upright="1">
-                            <a:noAutofit/>
-                          </wps:bodyPr>
-                        </wps:wsp>
-                      </wpg:grpSp>
-                    </wpg:wgp>
-                  </a:graphicData>
-                </a:graphic>
-              </wp:inline>
-            </w:drawing>
-          </mc:Choice>
-          <mc:Fallback>
-            <w:pict>
-              <v:group w14:anchorId="4CD5E8F9" id="Group 8" o:spid="_x0000_s1026" style="width:472.6pt;height:1.6pt;mso-position-horizontal-relative:char;mso-position-vertical-relative:line" coordsize="9452,32" o:gfxdata="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">
-                <v:group id="Group 9" o:spid="_x0000_s1027" style="position:absolute;left:16;top:16;width:9420;height:2" coordorigin="16,16" coordsize="9420,2" o:gfxdata="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">
-                  <v:shape id="Freeform 10" o:spid="_x0000_s1028" style="position:absolute;left:16;top:16;width:9420;height:2;visibility:visible;mso-wrap-style:square;v-text-anchor:top" coordsize="9420,2" o:gfxdata="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" path="m,l9420,e" filled="f" strokeweight="1.6pt">
-                    <v:path arrowok="t" o:connecttype="custom" o:connectlocs="0,0;9420,0" o:connectangles="0,0"/>
-                  </v:shape>
-                </v:group>
-                <w10:anchorlock/>
-              </v:group>
-            </w:pict>
-          </mc:Fallback>
-        </mc:AlternateContent>
-      </w:r>
-    </w:p>
-    <w:p>
-      <w:pPr>
-        <w:spacing w:line="30" w:lineRule="atLeast"/>
-        <w:ind w:left="114" w:firstLine="45"/>
-        <w:rPr>
-          <w:rFonts w:ascii="Times New Roman" w:eastAsia="Times New Roman" w:hAnsi="Times New Roman" w:cs="Times New Roman"/>
-          <w:b/>
-          <w:bCs/>
-          <w:spacing w:val="-1"/>
-        </w:rPr>
-      </w:pPr>
-      <w:r>
-        <w:rPr>
-          <w:rFonts w:ascii="Times New Roman" w:eastAsia="Times New Roman" w:hAnsi="Times New Roman" w:cs="Times New Roman"/>
-          <w:b/>
-          <w:bCs/>
-          <w:spacing w:val="-1"/>
-        </w:rPr>
-        <w:t>Cloud Resume</w:t>
-      </w:r>
-    </w:p>
-    <w:p>
-      <w:pPr>
-        <w:spacing w:line="30" w:lineRule="atLeast"/>
-        <w:ind w:left="114" w:firstLine="45"/>
-        <w:rPr>
-          <w:rFonts w:ascii="Times New Roman" w:eastAsia="Times New Roman" w:hAnsi="Times New Roman" w:cs="Times New Roman"/>
-          <w:spacing w:val="-1"/>
-        </w:rPr>
-      </w:pPr>
-      <w:hyperlink r:id="rId13" w:history="1">
-        <w:r>
-          <w:rPr>
-            <w:rStyle w:val="Hyperlink"/>
-            <w:rFonts w:ascii="Times New Roman" w:eastAsia="Times New Roman" w:hAnsi="Times New Roman" w:cs="Times New Roman"/>
-            <w:spacing w:val="-1"/>
-          </w:rPr>
-          <w:t>https://navie.info</w:t>
-        </w:r>
-      </w:hyperlink>
-    </w:p>
-    <w:p>
-      <w:pPr>
-        <w:spacing w:line="30" w:lineRule="atLeast"/>
-        <w:ind w:left="114" w:firstLine="45"/>
-        <w:rPr>
-          <w:rFonts w:ascii="Times New Roman" w:eastAsia="Times New Roman" w:hAnsi="Times New Roman" w:cs="Times New Roman"/>
-        </w:rPr>
-      </w:pPr>
-    </w:p>
-    <w:p>
-      <w:pPr>
-        <w:tabs>
-          <w:tab w:val="left" w:pos="6639"/>
-        </w:tabs>
-        <w:ind w:left="159"/>
-        <w:rPr>
-          <w:rFonts w:ascii="Times New Roman" w:eastAsia="Times New Roman" w:hAnsi="Times New Roman" w:cs="Times New Roman"/>
-          <w:b/>
-          <w:bCs/>
-          <w:spacing w:val="-1"/>
-        </w:rPr>
-      </w:pPr>
-      <w:r>
-        <w:rPr>
-          <w:rFonts w:ascii="Times New Roman" w:eastAsia="Times New Roman" w:hAnsi="Times New Roman" w:cs="Times New Roman"/>
-          <w:b/>
-          <w:bCs/>
-          <w:spacing w:val="-1"/>
-        </w:rPr>
-        <w:t>IBM Data Science Capstone Project</w:t>
-      </w:r>
-      <w:r>
-        <w:rPr>
-          <w:rFonts w:ascii="Times New Roman" w:eastAsia="Times New Roman" w:hAnsi="Times New Roman" w:cs="Times New Roman"/>
-          <w:b/>
-          <w:bCs/>
-          <w:spacing w:val="-1"/>
-        </w:rPr>
-        <w:t xml:space="preserve"> </w:t>
-      </w:r>
-      <w:r>
-        <w:rPr>
-          <w:rFonts w:ascii="Times New Roman" w:eastAsia="Times New Roman" w:hAnsi="Times New Roman" w:cs="Times New Roman"/>
-          <w:b/>
-          <w:bCs/>
-          <w:spacing w:val="-1"/>
-        </w:rPr>
-        <w:tab/>
-      </w:r>
-    </w:p>
-    <w:p>
-      <w:pPr>
-        <w:tabs>
-          <w:tab w:val="left" w:pos="6639"/>
-        </w:tabs>
-        <w:ind w:left="159"/>
-        <w:rPr>
-          <w:rFonts w:ascii="Times New Roman" w:eastAsia="Times New Roman" w:hAnsi="Times New Roman" w:cs="Times New Roman"/>
-          <w:b/>
-          <w:bCs/>
-          <w:spacing w:val="-1"/>
-        </w:rPr>
-      </w:pPr>
-      <w:hyperlink r:id="rId14" w:history="1">
-        <w:r>
-          <w:rPr>
-            <w:rStyle w:val="Hyperlink"/>
-          </w:rPr>
-          <w:t>https://github.com/NavieHuynh/Coursera_Capstone/blob/master/DallasMarketAnalysis.ipynb</w:t>
-        </w:r>
-      </w:hyperlink>
-    </w:p>
-    <w:p>
-      <w:pPr>
-        <w:pStyle w:val="ListParagraph"/>
-        <w:numPr>
-          <w:ilvl w:val="0"/>
-          <w:numId w:val="11"/>
-        </w:numPr>
-        <w:tabs>
-          <w:tab w:val="left" w:pos="6639"/>
-        </w:tabs>
-        <w:rPr>
-          <w:rFonts w:ascii="Times New Roman" w:eastAsia="Times New Roman" w:hAnsi="Times New Roman" w:cs="Times New Roman"/>
-          <w:b/>
-          <w:bCs/>
-          <w:spacing w:val="-1"/>
-        </w:rPr>
-      </w:pPr>
-      <w:proofErr w:type="spellStart"/>
-      <w:r>
-        <w:rPr>
-          <w:rFonts w:ascii="Times New Roman" w:eastAsia="Times New Roman" w:hAnsi="Times New Roman" w:cs="Times New Roman"/>
-          <w:spacing w:val="-1"/>
-        </w:rPr>
-        <w:t>Webscrape</w:t>
-      </w:r>
-      <w:proofErr w:type="spellEnd"/>
-      <w:r>
-        <w:rPr>
-          <w:rFonts w:ascii="Times New Roman" w:eastAsia="Times New Roman" w:hAnsi="Times New Roman" w:cs="Times New Roman"/>
-          <w:spacing w:val="-1"/>
-        </w:rPr>
-        <w:t xml:space="preserve"> Dallas county geolocation data from zipcode.com and used the data to identify top venues within each location</w:t>
-      </w:r>
-    </w:p>
-    <w:p>
-      <w:pPr>
-        <w:pStyle w:val="ListParagraph"/>
-        <w:numPr>
-          <w:ilvl w:val="0"/>
-          <w:numId w:val="11"/>
-        </w:numPr>
-        <w:tabs>
-          <w:tab w:val="left" w:pos="6639"/>
-        </w:tabs>
-        <w:rPr>
-          <w:rFonts w:ascii="Times New Roman" w:eastAsia="Times New Roman" w:hAnsi="Times New Roman" w:cs="Times New Roman"/>
-          <w:b/>
-          <w:bCs/>
-          <w:spacing w:val="-1"/>
-        </w:rPr>
-      </w:pPr>
-      <w:r>
-        <w:rPr>
-          <w:rFonts w:ascii="Times New Roman" w:eastAsia="Times New Roman" w:hAnsi="Times New Roman" w:cs="Times New Roman"/>
-          <w:spacing w:val="-1"/>
-        </w:rPr>
-        <w:t xml:space="preserve">Apply </w:t>
-      </w:r>
-      <w:proofErr w:type="spellStart"/>
-      <w:r>
-        <w:rPr>
-          <w:rFonts w:ascii="Times New Roman" w:eastAsia="Times New Roman" w:hAnsi="Times New Roman" w:cs="Times New Roman"/>
-          <w:spacing w:val="-1"/>
-        </w:rPr>
-        <w:t>KMeans</w:t>
-      </w:r>
-      <w:proofErr w:type="spellEnd"/>
-      <w:r>
-        <w:rPr>
-          <w:rFonts w:ascii="Times New Roman" w:eastAsia="Times New Roman" w:hAnsi="Times New Roman" w:cs="Times New Roman"/>
-          <w:spacing w:val="-1"/>
-        </w:rPr>
-        <w:t xml:space="preserve"> clustering to identify similarities between different Dallas Counties based on the different venues to identify popular businesses in Dallas. </w:t>
-      </w:r>
-    </w:p>
-    <w:p>
-      <w:pPr>
-        <w:pStyle w:val="ListParagraph"/>
-        <w:numPr>
-          <w:ilvl w:val="0"/>
-          <w:numId w:val="11"/>
-        </w:numPr>
-        <w:tabs>
-          <w:tab w:val="left" w:pos="6639"/>
-        </w:tabs>
-        <w:rPr>
-          <w:rFonts w:ascii="Times New Roman" w:eastAsia="Times New Roman" w:hAnsi="Times New Roman" w:cs="Times New Roman"/>
-          <w:b/>
-          <w:bCs/>
-          <w:spacing w:val="-1"/>
-        </w:rPr>
-      </w:pPr>
-      <w:r>
-        <w:rPr>
-          <w:rFonts w:ascii="Times New Roman" w:eastAsia="Times New Roman" w:hAnsi="Times New Roman" w:cs="Times New Roman"/>
-          <w:spacing w:val="-1"/>
-        </w:rPr>
-        <w:t xml:space="preserve">Dataset can be extended to identify similar cities across the United states based on venues </w:t>
-      </w:r>
-    </w:p>
-    <w:p>
-      <w:pPr>
         <w:spacing w:before="4"/>
         <w:rPr>
           <w:rFonts w:ascii="Times New Roman" w:eastAsia="Times New Roman" w:hAnsi="Times New Roman" w:cs="Times New Roman"/>
         </w:rPr>
       </w:pPr>
-    </w:p>
-    <w:p>
-      <w:pPr>
-        <w:pStyle w:val="Heading1"/>
-        <w:rPr>
-          <w:b w:val="0"/>
-          <w:bCs w:val="0"/>
-          <w:sz w:val="22"/>
-          <w:szCs w:val="22"/>
-        </w:rPr>
-      </w:pPr>
-      <w:r>
-        <w:rPr>
-          <w:spacing w:val="-1"/>
-          <w:sz w:val="22"/>
-          <w:szCs w:val="22"/>
-        </w:rPr>
-        <w:t>EDUCATION</w:t>
-      </w:r>
-    </w:p>
-    <w:p>
-      <w:pPr>
-        <w:spacing w:line="30" w:lineRule="atLeast"/>
-        <w:ind w:left="114"/>
-        <w:rPr>
-          <w:rFonts w:ascii="Times New Roman" w:eastAsia="Times New Roman" w:hAnsi="Times New Roman" w:cs="Times New Roman"/>
-        </w:rPr>
-      </w:pPr>
-      <w:r>
-        <w:rPr>
-          <w:rFonts w:ascii="Times New Roman" w:eastAsia="Times New Roman" w:hAnsi="Times New Roman" w:cs="Times New Roman"/>
-          <w:noProof/>
-        </w:rPr>
-        <mc:AlternateContent>
-          <mc:Choice Requires="wpg">
-            <w:drawing>
-              <wp:inline distT="0" distB="0" distL="0" distR="0" wp14:anchorId="01CBE5B9" wp14:editId="06389465">
-                <wp:extent cx="6002020" cy="20320"/>
-                <wp:effectExtent l="0" t="0" r="5080" b="5080"/>
-                <wp:docPr id="1" name="Group 11"/>
-                <wp:cNvGraphicFramePr>
-                  <a:graphicFrameLocks xmlns:a="http://schemas.openxmlformats.org/drawingml/2006/main"/>
-                </wp:cNvGraphicFramePr>
-                <a:graphic xmlns:a="http://schemas.openxmlformats.org/drawingml/2006/main">
-                  <a:graphicData uri="http://schemas.microsoft.com/office/word/2010/wordprocessingGroup">
-                    <wpg:wgp>
-                      <wpg:cNvGrpSpPr>
-                        <a:grpSpLocks/>
-                      </wpg:cNvGrpSpPr>
-                      <wpg:grpSpPr bwMode="auto">
-                        <a:xfrm>
-                          <a:off x="0" y="0"/>
-                          <a:ext cx="6002020" cy="20320"/>
-                          <a:chOff x="0" y="0"/>
-                          <a:chExt cx="9452" cy="32"/>
-                        </a:xfrm>
-                      </wpg:grpSpPr>
-                      <wpg:grpSp>
-                        <wpg:cNvPr id="2" name="Group 12"/>
-                        <wpg:cNvGrpSpPr>
-                          <a:grpSpLocks/>
-                        </wpg:cNvGrpSpPr>
-                        <wpg:grpSpPr bwMode="auto">
-                          <a:xfrm>
-                            <a:off x="16" y="16"/>
-                            <a:ext cx="9420" cy="2"/>
-                            <a:chOff x="16" y="16"/>
-                            <a:chExt cx="9420" cy="2"/>
-                          </a:xfrm>
-                        </wpg:grpSpPr>
-                        <wps:wsp>
-                          <wps:cNvPr id="3" name="Freeform 13"/>
-                          <wps:cNvSpPr>
-                            <a:spLocks/>
-                          </wps:cNvSpPr>
-                          <wps:spPr bwMode="auto">
-                            <a:xfrm>
-                              <a:off x="16" y="16"/>
-                              <a:ext cx="9420" cy="2"/>
-                            </a:xfrm>
-                            <a:custGeom>
-                              <a:avLst/>
-                              <a:gdLst>
-                                <a:gd name="T0" fmla="+- 0 16 16"/>
-                                <a:gd name="T1" fmla="*/ T0 w 9420"/>
-                                <a:gd name="T2" fmla="+- 0 9436 16"/>
-                                <a:gd name="T3" fmla="*/ T2 w 9420"/>
-                              </a:gdLst>
-                              <a:ahLst/>
-                              <a:cxnLst>
-                                <a:cxn ang="0">
-                                  <a:pos x="T1" y="0"/>
-                                </a:cxn>
-                                <a:cxn ang="0">
-                                  <a:pos x="T3" y="0"/>
-                                </a:cxn>
-                              </a:cxnLst>
-                              <a:rect l="0" t="0" r="r" b="b"/>
-                              <a:pathLst>
-                                <a:path w="9420">
-                                  <a:moveTo>
-                                    <a:pt x="0" y="0"/>
-                                  </a:moveTo>
-                                  <a:lnTo>
-                                    <a:pt x="9420" y="0"/>
-                                  </a:lnTo>
-                                </a:path>
-                              </a:pathLst>
-                            </a:custGeom>
-                            <a:noFill/>
-                            <a:ln w="20320">
-                              <a:solidFill>
-                                <a:srgbClr val="000000"/>
-                              </a:solidFill>
-                              <a:round/>
-                              <a:headEnd/>
-                              <a:tailEnd/>
-                            </a:ln>
-                            <a:extLst>
-                              <a:ext uri="{909E8E84-426E-40dd-AFC4-6F175D3DCCD1}">
-                                <a14:hiddenFill xmlns:a14="http://schemas.microsoft.com/office/drawing/2010/main" xmlns:w="http://schemas.openxmlformats.org/wordprocessingml/2006/main" xmlns:w10="urn:schemas-microsoft-com:office:word" xmlns:v="urn:schemas-microsoft-com:vml" xmlns:o="urn:schemas-microsoft-com:office:office" xmlns:mv="urn:schemas-microsoft-com:mac:vml" xmlns:mo="http://schemas.microsoft.com/office/mac/office/2008/main" xmlns="">
-                                  <a:solidFill>
-                                    <a:srgbClr val="FFFFFF"/>
-                                  </a:solidFill>
-                                </a14:hiddenFill>
-                              </a:ext>
-                            </a:extLst>
-                          </wps:spPr>
-                          <wps:bodyPr rot="0" vert="horz" wrap="square" lIns="91440" tIns="45720" rIns="91440" bIns="45720" anchor="t" anchorCtr="0" upright="1">
-                            <a:noAutofit/>
-                          </wps:bodyPr>
-                        </wps:wsp>
-                      </wpg:grpSp>
-                    </wpg:wgp>
-                  </a:graphicData>
-                </a:graphic>
-              </wp:inline>
-            </w:drawing>
-          </mc:Choice>
-          <mc:Fallback>
-            <w:pict>
-              <v:group w14:anchorId="7CC25A56" id="Group 11" o:spid="_x0000_s1026" style="width:472.6pt;height:1.6pt;mso-position-horizontal-relative:char;mso-position-vertical-relative:line" coordsize="9452,32" o:gfxdata="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">
-                <v:group id="Group 12" o:spid="_x0000_s1027" style="position:absolute;left:16;top:16;width:9420;height:2" coordorigin="16,16" coordsize="9420,2" o:gfxdata="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">
-                  <v:shape id="Freeform 13" o:spid="_x0000_s1028" style="position:absolute;left:16;top:16;width:9420;height:2;visibility:visible;mso-wrap-style:square;v-text-anchor:top" coordsize="9420,2" o:gfxdata="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" path="m,l9420,e" filled="f" strokeweight="1.6pt">
-                    <v:path arrowok="t" o:connecttype="custom" o:connectlocs="0,0;9420,0" o:connectangles="0,0"/>
-                  </v:shape>
-                </v:group>
-                <w10:anchorlock/>
-              </v:group>
-            </w:pict>
-          </mc:Fallback>
-        </mc:AlternateContent>
-      </w:r>
-    </w:p>
-    <w:p>
-      <w:pPr>
-        <w:spacing w:before="7" w:line="275" w:lineRule="exact"/>
-        <w:ind w:left="160"/>
-        <w:rPr>
-          <w:rFonts w:ascii="Times New Roman" w:eastAsia="Times New Roman" w:hAnsi="Times New Roman" w:cs="Times New Roman"/>
-        </w:rPr>
-      </w:pPr>
-      <w:r>
-        <w:rPr>
-          <w:rFonts w:ascii="Times New Roman" w:hAnsi="Times New Roman"/>
-          <w:b/>
-          <w:spacing w:val="-1"/>
-        </w:rPr>
-        <w:t>Bachelor</w:t>
-      </w:r>
-      <w:r>
-        <w:rPr>
-          <w:rFonts w:ascii="Times New Roman" w:hAnsi="Times New Roman"/>
-          <w:b/>
-        </w:rPr>
-        <w:t xml:space="preserve"> of</w:t>
-      </w:r>
-      <w:r>
-        <w:rPr>
-          <w:rFonts w:ascii="Times New Roman" w:hAnsi="Times New Roman"/>
-          <w:b/>
-          <w:spacing w:val="-1"/>
-        </w:rPr>
-        <w:t xml:space="preserve"> Science in </w:t>
-      </w:r>
-      <w:r>
-        <w:rPr>
-          <w:rFonts w:ascii="Times New Roman" w:hAnsi="Times New Roman"/>
-          <w:b/>
-          <w:spacing w:val="-1"/>
-        </w:rPr>
-        <w:t>Physics</w:t>
-      </w:r>
-      <w:r>
-        <w:rPr>
-          <w:rFonts w:ascii="Times New Roman" w:hAnsi="Times New Roman"/>
-          <w:b/>
-          <w:i/>
-          <w:spacing w:val="-1"/>
-        </w:rPr>
-        <w:tab/>
-      </w:r>
-      <w:r>
-        <w:rPr>
-          <w:rFonts w:ascii="Times New Roman" w:hAnsi="Times New Roman"/>
-          <w:b/>
-          <w:i/>
-          <w:spacing w:val="-1"/>
-        </w:rPr>
-        <w:tab/>
-        <w:t xml:space="preserve">     </w:t>
-      </w:r>
-      <w:r>
-        <w:rPr>
-          <w:rFonts w:ascii="Times New Roman" w:hAnsi="Times New Roman"/>
-          <w:b/>
-          <w:i/>
-          <w:spacing w:val="-1"/>
-        </w:rPr>
-        <w:tab/>
-      </w:r>
-      <w:r>
-        <w:rPr>
-          <w:rFonts w:ascii="Times New Roman" w:hAnsi="Times New Roman"/>
-          <w:b/>
-          <w:i/>
-          <w:spacing w:val="-1"/>
-        </w:rPr>
-        <w:tab/>
-      </w:r>
-      <w:r>
-        <w:rPr>
-          <w:rFonts w:ascii="Times New Roman" w:hAnsi="Times New Roman"/>
-          <w:b/>
-          <w:i/>
-          <w:spacing w:val="-1"/>
-        </w:rPr>
-        <w:tab/>
-      </w:r>
-      <w:r>
-        <w:rPr>
-          <w:rFonts w:ascii="Times New Roman" w:hAnsi="Times New Roman"/>
-          <w:b/>
-          <w:i/>
-          <w:spacing w:val="-1"/>
-        </w:rPr>
-        <w:tab/>
-      </w:r>
-      <w:r>
-        <w:rPr>
-          <w:rFonts w:ascii="Times New Roman" w:hAnsi="Times New Roman"/>
-          <w:spacing w:val="-1"/>
-        </w:rPr>
-        <w:t>August 201</w:t>
-      </w:r>
-      <w:r>
-        <w:rPr>
-          <w:rFonts w:ascii="Times New Roman" w:hAnsi="Times New Roman"/>
-          <w:spacing w:val="-1"/>
-        </w:rPr>
-        <w:t>4</w:t>
-      </w:r>
-      <w:r>
-        <w:rPr>
-          <w:rFonts w:ascii="Times New Roman" w:hAnsi="Times New Roman"/>
-          <w:spacing w:val="-1"/>
-        </w:rPr>
-        <w:t xml:space="preserve"> – </w:t>
-      </w:r>
-      <w:r>
-        <w:rPr>
-          <w:rFonts w:ascii="Times New Roman" w:hAnsi="Times New Roman"/>
-          <w:spacing w:val="-1"/>
-        </w:rPr>
-        <w:t>May 2018</w:t>
-      </w:r>
-    </w:p>
-    <w:p>
-      <w:pPr>
-        <w:pStyle w:val="BodyText"/>
-        <w:tabs>
-          <w:tab w:val="left" w:pos="5400"/>
-          <w:tab w:val="left" w:pos="6030"/>
-        </w:tabs>
-        <w:ind w:left="160" w:right="2480" w:firstLine="0"/>
-        <w:rPr>
-          <w:spacing w:val="-1"/>
-          <w:sz w:val="22"/>
-          <w:szCs w:val="22"/>
-        </w:rPr>
-      </w:pPr>
-      <w:r>
-        <w:rPr>
-          <w:spacing w:val="-1"/>
-          <w:sz w:val="22"/>
-          <w:szCs w:val="22"/>
-        </w:rPr>
-        <w:t xml:space="preserve">Texas A&amp;M University </w:t>
-      </w:r>
-      <w:r>
-        <w:rPr>
-          <w:spacing w:val="-1"/>
-          <w:sz w:val="22"/>
-          <w:szCs w:val="22"/>
-        </w:rPr>
-        <w:t xml:space="preserve">| </w:t>
-      </w:r>
-      <w:r>
-        <w:rPr>
-          <w:spacing w:val="-1"/>
-          <w:sz w:val="22"/>
-          <w:szCs w:val="22"/>
-        </w:rPr>
-        <w:t>College Station, Texas</w:t>
-      </w:r>
-      <w:r>
-        <w:rPr>
-          <w:spacing w:val="-1"/>
-          <w:sz w:val="22"/>
-          <w:szCs w:val="22"/>
-        </w:rPr>
-        <w:t xml:space="preserve"> | </w:t>
-      </w:r>
-      <w:r>
-        <w:rPr>
-          <w:spacing w:val="-1"/>
-          <w:sz w:val="22"/>
-          <w:szCs w:val="22"/>
-        </w:rPr>
-        <w:t>GPA</w:t>
-      </w:r>
-      <w:r>
-        <w:rPr>
-          <w:spacing w:val="-1"/>
-          <w:sz w:val="22"/>
-          <w:szCs w:val="22"/>
-        </w:rPr>
-        <w:t xml:space="preserve">: 3.28 </w:t>
-      </w:r>
-    </w:p>
-    <w:p>
-      <w:pPr>
-        <w:pStyle w:val="BodyText"/>
-        <w:tabs>
-          <w:tab w:val="left" w:pos="5400"/>
-          <w:tab w:val="left" w:pos="6030"/>
-        </w:tabs>
-        <w:ind w:left="160" w:right="2480" w:firstLine="0"/>
-        <w:rPr>
-          <w:spacing w:val="-1"/>
-          <w:sz w:val="22"/>
-          <w:szCs w:val="22"/>
-        </w:rPr>
-      </w:pPr>
-      <w:r>
-        <w:rPr>
-          <w:spacing w:val="-1"/>
-          <w:sz w:val="22"/>
-          <w:szCs w:val="22"/>
-        </w:rPr>
-        <w:t>Minor in Mathematics &amp; Astrophysics</w:t>
-      </w:r>
     </w:p>
     <w:sectPr>
       <w:pgSz w:w="12240" w:h="15840"/>
@@ -3134,6 +3523,268 @@
     </w:lvl>
   </w:abstractNum>
   <w:abstractNum w:abstractNumId="4" w15:restartNumberingAfterBreak="0">
+    <w:nsid w:val="227F0892"/>
+    <w:multiLevelType w:val="hybridMultilevel"/>
+    <w:tmpl w:val="ECC2671E"/>
+    <w:lvl w:ilvl="0" w:tplc="04090001">
+      <w:start w:val="1"/>
+      <w:numFmt w:val="bullet"/>
+      <w:lvlText w:val=""/>
+      <w:lvlJc w:val="left"/>
+      <w:pPr>
+        <w:ind w:left="879" w:hanging="360"/>
+      </w:pPr>
+      <w:rPr>
+        <w:rFonts w:ascii="Symbol" w:hAnsi="Symbol" w:hint="default"/>
+      </w:rPr>
+    </w:lvl>
+    <w:lvl w:ilvl="1" w:tplc="04090003" w:tentative="1">
+      <w:start w:val="1"/>
+      <w:numFmt w:val="bullet"/>
+      <w:lvlText w:val="o"/>
+      <w:lvlJc w:val="left"/>
+      <w:pPr>
+        <w:ind w:left="1599" w:hanging="360"/>
+      </w:pPr>
+      <w:rPr>
+        <w:rFonts w:ascii="Courier New" w:hAnsi="Courier New" w:cs="Courier New" w:hint="default"/>
+      </w:rPr>
+    </w:lvl>
+    <w:lvl w:ilvl="2" w:tplc="04090005" w:tentative="1">
+      <w:start w:val="1"/>
+      <w:numFmt w:val="bullet"/>
+      <w:lvlText w:val=""/>
+      <w:lvlJc w:val="left"/>
+      <w:pPr>
+        <w:ind w:left="2319" w:hanging="360"/>
+      </w:pPr>
+      <w:rPr>
+        <w:rFonts w:ascii="Wingdings" w:hAnsi="Wingdings" w:hint="default"/>
+      </w:rPr>
+    </w:lvl>
+    <w:lvl w:ilvl="3" w:tplc="04090001" w:tentative="1">
+      <w:start w:val="1"/>
+      <w:numFmt w:val="bullet"/>
+      <w:lvlText w:val=""/>
+      <w:lvlJc w:val="left"/>
+      <w:pPr>
+        <w:ind w:left="3039" w:hanging="360"/>
+      </w:pPr>
+      <w:rPr>
+        <w:rFonts w:ascii="Symbol" w:hAnsi="Symbol" w:hint="default"/>
+      </w:rPr>
+    </w:lvl>
+    <w:lvl w:ilvl="4" w:tplc="04090003" w:tentative="1">
+      <w:start w:val="1"/>
+      <w:numFmt w:val="bullet"/>
+      <w:lvlText w:val="o"/>
+      <w:lvlJc w:val="left"/>
+      <w:pPr>
+        <w:ind w:left="3759" w:hanging="360"/>
+      </w:pPr>
+      <w:rPr>
+        <w:rFonts w:ascii="Courier New" w:hAnsi="Courier New" w:cs="Courier New" w:hint="default"/>
+      </w:rPr>
+    </w:lvl>
+    <w:lvl w:ilvl="5" w:tplc="04090005" w:tentative="1">
+      <w:start w:val="1"/>
+      <w:numFmt w:val="bullet"/>
+      <w:lvlText w:val=""/>
+      <w:lvlJc w:val="left"/>
+      <w:pPr>
+        <w:ind w:left="4479" w:hanging="360"/>
+      </w:pPr>
+      <w:rPr>
+        <w:rFonts w:ascii="Wingdings" w:hAnsi="Wingdings" w:hint="default"/>
+      </w:rPr>
+    </w:lvl>
+    <w:lvl w:ilvl="6" w:tplc="04090001" w:tentative="1">
+      <w:start w:val="1"/>
+      <w:numFmt w:val="bullet"/>
+      <w:lvlText w:val=""/>
+      <w:lvlJc w:val="left"/>
+      <w:pPr>
+        <w:ind w:left="5199" w:hanging="360"/>
+      </w:pPr>
+      <w:rPr>
+        <w:rFonts w:ascii="Symbol" w:hAnsi="Symbol" w:hint="default"/>
+      </w:rPr>
+    </w:lvl>
+    <w:lvl w:ilvl="7" w:tplc="04090003" w:tentative="1">
+      <w:start w:val="1"/>
+      <w:numFmt w:val="bullet"/>
+      <w:lvlText w:val="o"/>
+      <w:lvlJc w:val="left"/>
+      <w:pPr>
+        <w:ind w:left="5919" w:hanging="360"/>
+      </w:pPr>
+      <w:rPr>
+        <w:rFonts w:ascii="Courier New" w:hAnsi="Courier New" w:cs="Courier New" w:hint="default"/>
+      </w:rPr>
+    </w:lvl>
+    <w:lvl w:ilvl="8" w:tplc="04090005" w:tentative="1">
+      <w:start w:val="1"/>
+      <w:numFmt w:val="bullet"/>
+      <w:lvlText w:val=""/>
+      <w:lvlJc w:val="left"/>
+      <w:pPr>
+        <w:ind w:left="6639" w:hanging="360"/>
+      </w:pPr>
+      <w:rPr>
+        <w:rFonts w:ascii="Wingdings" w:hAnsi="Wingdings" w:hint="default"/>
+      </w:rPr>
+    </w:lvl>
+  </w:abstractNum>
+  <w:abstractNum w:abstractNumId="5" w15:restartNumberingAfterBreak="0">
+    <w:nsid w:val="3DA346C2"/>
+    <w:multiLevelType w:val="multilevel"/>
+    <w:tmpl w:val="7DA486F6"/>
+    <w:lvl w:ilvl="0">
+      <w:start w:val="1"/>
+      <w:numFmt w:val="bullet"/>
+      <w:lvlText w:val=""/>
+      <w:lvlJc w:val="left"/>
+      <w:pPr>
+        <w:tabs>
+          <w:tab w:val="num" w:pos="900"/>
+        </w:tabs>
+        <w:ind w:left="900" w:hanging="360"/>
+      </w:pPr>
+      <w:rPr>
+        <w:rFonts w:ascii="Symbol" w:hAnsi="Symbol" w:hint="default"/>
+        <w:sz w:val="20"/>
+      </w:rPr>
+    </w:lvl>
+    <w:lvl w:ilvl="1" w:tentative="1">
+      <w:start w:val="1"/>
+      <w:numFmt w:val="bullet"/>
+      <w:lvlText w:val="o"/>
+      <w:lvlJc w:val="left"/>
+      <w:pPr>
+        <w:tabs>
+          <w:tab w:val="num" w:pos="1620"/>
+        </w:tabs>
+        <w:ind w:left="1620" w:hanging="360"/>
+      </w:pPr>
+      <w:rPr>
+        <w:rFonts w:ascii="Courier New" w:hAnsi="Courier New" w:hint="default"/>
+        <w:sz w:val="20"/>
+      </w:rPr>
+    </w:lvl>
+    <w:lvl w:ilvl="2" w:tentative="1">
+      <w:start w:val="1"/>
+      <w:numFmt w:val="bullet"/>
+      <w:lvlText w:val=""/>
+      <w:lvlJc w:val="left"/>
+      <w:pPr>
+        <w:tabs>
+          <w:tab w:val="num" w:pos="2340"/>
+        </w:tabs>
+        <w:ind w:left="2340" w:hanging="360"/>
+      </w:pPr>
+      <w:rPr>
+        <w:rFonts w:ascii="Wingdings" w:hAnsi="Wingdings" w:hint="default"/>
+        <w:sz w:val="20"/>
+      </w:rPr>
+    </w:lvl>
+    <w:lvl w:ilvl="3" w:tentative="1">
+      <w:start w:val="1"/>
+      <w:numFmt w:val="bullet"/>
+      <w:lvlText w:val=""/>
+      <w:lvlJc w:val="left"/>
+      <w:pPr>
+        <w:tabs>
+          <w:tab w:val="num" w:pos="3060"/>
+        </w:tabs>
+        <w:ind w:left="3060" w:hanging="360"/>
+      </w:pPr>
+      <w:rPr>
+        <w:rFonts w:ascii="Wingdings" w:hAnsi="Wingdings" w:hint="default"/>
+        <w:sz w:val="20"/>
+      </w:rPr>
+    </w:lvl>
+    <w:lvl w:ilvl="4" w:tentative="1">
+      <w:start w:val="1"/>
+      <w:numFmt w:val="bullet"/>
+      <w:lvlText w:val=""/>
+      <w:lvlJc w:val="left"/>
+      <w:pPr>
+        <w:tabs>
+          <w:tab w:val="num" w:pos="3780"/>
+        </w:tabs>
+        <w:ind w:left="3780" w:hanging="360"/>
+      </w:pPr>
+      <w:rPr>
+        <w:rFonts w:ascii="Wingdings" w:hAnsi="Wingdings" w:hint="default"/>
+        <w:sz w:val="20"/>
+      </w:rPr>
+    </w:lvl>
+    <w:lvl w:ilvl="5" w:tentative="1">
+      <w:start w:val="1"/>
+      <w:numFmt w:val="bullet"/>
+      <w:lvlText w:val=""/>
+      <w:lvlJc w:val="left"/>
+      <w:pPr>
+        <w:tabs>
+          <w:tab w:val="num" w:pos="4500"/>
+        </w:tabs>
+        <w:ind w:left="4500" w:hanging="360"/>
+      </w:pPr>
+      <w:rPr>
+        <w:rFonts w:ascii="Wingdings" w:hAnsi="Wingdings" w:hint="default"/>
+        <w:sz w:val="20"/>
+      </w:rPr>
+    </w:lvl>
+    <w:lvl w:ilvl="6" w:tentative="1">
+      <w:start w:val="1"/>
+      <w:numFmt w:val="bullet"/>
+      <w:lvlText w:val=""/>
+      <w:lvlJc w:val="left"/>
+      <w:pPr>
+        <w:tabs>
+          <w:tab w:val="num" w:pos="5220"/>
+        </w:tabs>
+        <w:ind w:left="5220" w:hanging="360"/>
+      </w:pPr>
+      <w:rPr>
+        <w:rFonts w:ascii="Wingdings" w:hAnsi="Wingdings" w:hint="default"/>
+        <w:sz w:val="20"/>
+      </w:rPr>
+    </w:lvl>
+    <w:lvl w:ilvl="7" w:tentative="1">
+      <w:start w:val="1"/>
+      <w:numFmt w:val="bullet"/>
+      <w:lvlText w:val=""/>
+      <w:lvlJc w:val="left"/>
+      <w:pPr>
+        <w:tabs>
+          <w:tab w:val="num" w:pos="5940"/>
+        </w:tabs>
+        <w:ind w:left="5940" w:hanging="360"/>
+      </w:pPr>
+      <w:rPr>
+        <w:rFonts w:ascii="Wingdings" w:hAnsi="Wingdings" w:hint="default"/>
+        <w:sz w:val="20"/>
+      </w:rPr>
+    </w:lvl>
+    <w:lvl w:ilvl="8" w:tentative="1">
+      <w:start w:val="1"/>
+      <w:numFmt w:val="bullet"/>
+      <w:lvlText w:val=""/>
+      <w:lvlJc w:val="left"/>
+      <w:pPr>
+        <w:tabs>
+          <w:tab w:val="num" w:pos="6660"/>
+        </w:tabs>
+        <w:ind w:left="6660" w:hanging="360"/>
+      </w:pPr>
+      <w:rPr>
+        <w:rFonts w:ascii="Wingdings" w:hAnsi="Wingdings" w:hint="default"/>
+        <w:sz w:val="20"/>
+      </w:rPr>
+    </w:lvl>
+  </w:abstractNum>
+  <w:abstractNum w:abstractNumId="6" w15:restartNumberingAfterBreak="0">
     <w:nsid w:val="3DDA235A"/>
     <w:multiLevelType w:val="hybridMultilevel"/>
     <w:tmpl w:val="B60A5118"/>
@@ -3246,20 +3897,20 @@
       </w:rPr>
     </w:lvl>
   </w:abstractNum>
-  <w:abstractNum w:abstractNumId="5" w15:restartNumberingAfterBreak="0">
+  <w:abstractNum w:abstractNumId="7" w15:restartNumberingAfterBreak="0">
     <w:nsid w:val="418373D1"/>
     <w:multiLevelType w:val="hybridMultilevel"/>
-    <w:tmpl w:val="F724E5CA"/>
-    <w:lvl w:ilvl="0" w:tplc="04090005">
-      <w:start w:val="1"/>
-      <w:numFmt w:val="bullet"/>
-      <w:lvlText w:val=""/>
+    <w:tmpl w:val="9016411E"/>
+    <w:lvl w:ilvl="0" w:tplc="04090001">
+      <w:start w:val="1"/>
+      <w:numFmt w:val="bullet"/>
+      <w:lvlText w:val=""/>
       <w:lvlJc w:val="left"/>
       <w:pPr>
         <w:ind w:left="880" w:hanging="360"/>
       </w:pPr>
       <w:rPr>
-        <w:rFonts w:ascii="Wingdings" w:hAnsi="Wingdings" w:hint="default"/>
+        <w:rFonts w:ascii="Symbol" w:hAnsi="Symbol" w:hint="default"/>
         <w:sz w:val="24"/>
         <w:szCs w:val="24"/>
       </w:rPr>
@@ -3361,7 +4012,7 @@
       </w:rPr>
     </w:lvl>
   </w:abstractNum>
-  <w:abstractNum w:abstractNumId="6" w15:restartNumberingAfterBreak="0">
+  <w:abstractNum w:abstractNumId="8" w15:restartNumberingAfterBreak="0">
     <w:nsid w:val="4B4B3C56"/>
     <w:multiLevelType w:val="hybridMultilevel"/>
     <w:tmpl w:val="EEE0C906"/>
@@ -3474,7 +4125,7 @@
       </w:rPr>
     </w:lvl>
   </w:abstractNum>
-  <w:abstractNum w:abstractNumId="7" w15:restartNumberingAfterBreak="0">
+  <w:abstractNum w:abstractNumId="9" w15:restartNumberingAfterBreak="0">
     <w:nsid w:val="4F2B780E"/>
     <w:multiLevelType w:val="hybridMultilevel"/>
     <w:tmpl w:val="0D526608"/>
@@ -3587,7 +4238,7 @@
       </w:rPr>
     </w:lvl>
   </w:abstractNum>
-  <w:abstractNum w:abstractNumId="8" w15:restartNumberingAfterBreak="0">
+  <w:abstractNum w:abstractNumId="10" w15:restartNumberingAfterBreak="0">
     <w:nsid w:val="5489495F"/>
     <w:multiLevelType w:val="hybridMultilevel"/>
     <w:tmpl w:val="101C667E"/>
@@ -3700,7 +4351,7 @@
       </w:rPr>
     </w:lvl>
   </w:abstractNum>
-  <w:abstractNum w:abstractNumId="9" w15:restartNumberingAfterBreak="0">
+  <w:abstractNum w:abstractNumId="11" w15:restartNumberingAfterBreak="0">
     <w:nsid w:val="56181978"/>
     <w:multiLevelType w:val="hybridMultilevel"/>
     <w:tmpl w:val="B038D314"/>
@@ -3813,7 +4464,7 @@
       </w:rPr>
     </w:lvl>
   </w:abstractNum>
-  <w:abstractNum w:abstractNumId="10" w15:restartNumberingAfterBreak="0">
+  <w:abstractNum w:abstractNumId="12" w15:restartNumberingAfterBreak="0">
     <w:nsid w:val="57AF0D93"/>
     <w:multiLevelType w:val="hybridMultilevel"/>
     <w:tmpl w:val="CB482E5E"/>
@@ -3926,7 +4577,7 @@
       </w:rPr>
     </w:lvl>
   </w:abstractNum>
-  <w:abstractNum w:abstractNumId="11" w15:restartNumberingAfterBreak="0">
+  <w:abstractNum w:abstractNumId="13" w15:restartNumberingAfterBreak="0">
     <w:nsid w:val="628E1F09"/>
     <w:multiLevelType w:val="hybridMultilevel"/>
     <w:tmpl w:val="AE965E3C"/>
@@ -4041,7 +4692,7 @@
       </w:rPr>
     </w:lvl>
   </w:abstractNum>
-  <w:abstractNum w:abstractNumId="12" w15:restartNumberingAfterBreak="0">
+  <w:abstractNum w:abstractNumId="14" w15:restartNumberingAfterBreak="0">
     <w:nsid w:val="78AB05AC"/>
     <w:multiLevelType w:val="hybridMultilevel"/>
     <w:tmpl w:val="8E42F4A4"/>
@@ -4157,42 +4808,48 @@
     </w:lvl>
   </w:abstractNum>
   <w:num w:numId="1">
-    <w:abstractNumId w:val="5"/>
+    <w:abstractNumId w:val="7"/>
   </w:num>
   <w:num w:numId="2">
     <w:abstractNumId w:val="3"/>
   </w:num>
   <w:num w:numId="3">
-    <w:abstractNumId w:val="11"/>
+    <w:abstractNumId w:val="13"/>
   </w:num>
   <w:num w:numId="4">
-    <w:abstractNumId w:val="12"/>
+    <w:abstractNumId w:val="14"/>
   </w:num>
   <w:num w:numId="5">
-    <w:abstractNumId w:val="8"/>
+    <w:abstractNumId w:val="10"/>
   </w:num>
   <w:num w:numId="6">
-    <w:abstractNumId w:val="10"/>
+    <w:abstractNumId w:val="12"/>
   </w:num>
   <w:num w:numId="7">
     <w:abstractNumId w:val="2"/>
   </w:num>
   <w:num w:numId="8">
-    <w:abstractNumId w:val="6"/>
+    <w:abstractNumId w:val="8"/>
   </w:num>
   <w:num w:numId="9">
     <w:abstractNumId w:val="0"/>
   </w:num>
   <w:num w:numId="10">
-    <w:abstractNumId w:val="7"/>
+    <w:abstractNumId w:val="9"/>
   </w:num>
   <w:num w:numId="11">
-    <w:abstractNumId w:val="9"/>
+    <w:abstractNumId w:val="11"/>
   </w:num>
   <w:num w:numId="12">
     <w:abstractNumId w:val="1"/>
   </w:num>
   <w:num w:numId="13">
+    <w:abstractNumId w:val="6"/>
+  </w:num>
+  <w:num w:numId="14">
+    <w:abstractNumId w:val="5"/>
+  </w:num>
+  <w:num w:numId="15">
     <w:abstractNumId w:val="4"/>
   </w:num>
 </w:numbering>

</xml_diff>